<commit_message>
finished report. New reviewing
</commit_message>
<xml_diff>
--- a/Assignment3/report/Assignment3 Report v3.docx
+++ b/Assignment3/report/Assignment3 Report v3.docx
@@ -1,6 +1,6 @@
 
 <file path=word/document.xml><?xml version="1.0" encoding="utf-8"?>
-<w:document xmlns:wpc="http://schemas.microsoft.com/office/word/2010/wordprocessingCanvas" xmlns:mc="http://schemas.openxmlformats.org/markup-compatibility/2006" xmlns:o="urn:schemas-microsoft-com:office:office" xmlns:r="http://schemas.openxmlformats.org/officeDocument/2006/relationships" xmlns:m="http://schemas.openxmlformats.org/officeDocument/2006/math" xmlns:v="urn:schemas-microsoft-com:vml" xmlns:wp14="http://schemas.microsoft.com/office/word/2010/wordprocessingDrawing" xmlns:wp="http://schemas.openxmlformats.org/drawingml/2006/wordprocessingDrawing" xmlns:w10="urn:schemas-microsoft-com:office:word" xmlns:w="http://schemas.openxmlformats.org/wordprocessingml/2006/main" xmlns:w14="http://schemas.microsoft.com/office/word/2010/wordml" xmlns:w15="http://schemas.microsoft.com/office/word/2012/wordml" xmlns:wpg="http://schemas.microsoft.com/office/word/2010/wordprocessingGroup" xmlns:wpi="http://schemas.microsoft.com/office/word/2010/wordprocessingInk" xmlns:wne="http://schemas.microsoft.com/office/word/2006/wordml" xmlns:wps="http://schemas.microsoft.com/office/word/2010/wordprocessingShape" mc:Ignorable="w14 w15 wp14">
+<w:document xmlns:wpc="http://schemas.microsoft.com/office/word/2010/wordprocessingCanvas" xmlns:mo="http://schemas.microsoft.com/office/mac/office/2008/main" xmlns:mc="http://schemas.openxmlformats.org/markup-compatibility/2006" xmlns:mv="urn:schemas-microsoft-com:mac:vml" xmlns:o="urn:schemas-microsoft-com:office:office" xmlns:r="http://schemas.openxmlformats.org/officeDocument/2006/relationships" xmlns:m="http://schemas.openxmlformats.org/officeDocument/2006/math" xmlns:v="urn:schemas-microsoft-com:vml" xmlns:wp14="http://schemas.microsoft.com/office/word/2010/wordprocessingDrawing" xmlns:wp="http://schemas.openxmlformats.org/drawingml/2006/wordprocessingDrawing" xmlns:w10="urn:schemas-microsoft-com:office:word" xmlns:w="http://schemas.openxmlformats.org/wordprocessingml/2006/main" xmlns:w14="http://schemas.microsoft.com/office/word/2010/wordml" xmlns:wpg="http://schemas.microsoft.com/office/word/2010/wordprocessingGroup" xmlns:wpi="http://schemas.microsoft.com/office/word/2010/wordprocessingInk" xmlns:wne="http://schemas.microsoft.com/office/word/2006/wordml" xmlns:wps="http://schemas.microsoft.com/office/word/2010/wordprocessingShape" mc:Ignorable="w14 wp14">
   <w:body>
     <w:p>
       <w:pPr>
@@ -45,21 +45,7 @@
         <w:rPr>
           <w:b/>
         </w:rPr>
-        <w:t xml:space="preserve">CSE436, </w:t>
-      </w:r>
-      <w:proofErr w:type="gramStart"/>
-      <w:r>
-        <w:rPr>
-          <w:b/>
-        </w:rPr>
-        <w:t>Summer</w:t>
-      </w:r>
-      <w:proofErr w:type="gramEnd"/>
-      <w:r>
-        <w:rPr>
-          <w:b/>
-        </w:rPr>
-        <w:t xml:space="preserve"> 2016</w:t>
+        <w:t>CSE436, Summer 2016</w:t>
       </w:r>
     </w:p>
     <w:p>
@@ -218,7 +204,7 @@
           <w:b/>
           <w:sz w:val="22"/>
         </w:rPr>
-        <w:t>matmul_cuda_v1_vanilla</w:t>
+        <w:t>matmul</w:t>
       </w:r>
       <w:proofErr w:type="gramEnd"/>
       <w:r>
@@ -226,13 +212,20 @@
           <w:b/>
           <w:sz w:val="22"/>
         </w:rPr>
-        <w:t xml:space="preserve"> function</w:t>
+        <w:t>_cuda_v1_vanilla</w:t>
       </w:r>
       <w:r>
         <w:rPr>
           <w:b/>
           <w:sz w:val="22"/>
         </w:rPr>
+        <w:t xml:space="preserve"> function</w:t>
+      </w:r>
+      <w:r>
+        <w:rPr>
+          <w:b/>
+          <w:sz w:val="22"/>
+        </w:rPr>
         <w:t xml:space="preserve"> (Host)</w:t>
       </w:r>
     </w:p>
@@ -396,29 +389,36 @@
           <w:b/>
           <w:sz w:val="22"/>
         </w:rPr>
-        <w:t>matmul_global_kernel</w:t>
-      </w:r>
-      <w:proofErr w:type="spellEnd"/>
+        <w:t>matmul</w:t>
+      </w:r>
       <w:proofErr w:type="gramEnd"/>
       <w:r>
         <w:rPr>
           <w:b/>
           <w:sz w:val="22"/>
         </w:rPr>
-        <w:t xml:space="preserve"> </w:t>
-      </w:r>
+        <w:t>_global_kernel</w:t>
+      </w:r>
+      <w:proofErr w:type="spellEnd"/>
       <w:r>
         <w:rPr>
           <w:b/>
           <w:sz w:val="22"/>
         </w:rPr>
-        <w:t>function</w:t>
+        <w:t xml:space="preserve"> </w:t>
       </w:r>
       <w:r>
         <w:rPr>
           <w:b/>
           <w:sz w:val="22"/>
         </w:rPr>
+        <w:t>function</w:t>
+      </w:r>
+      <w:r>
+        <w:rPr>
+          <w:b/>
+          <w:sz w:val="22"/>
+        </w:rPr>
         <w:t xml:space="preserve"> (Device)</w:t>
       </w:r>
     </w:p>
@@ -667,7 +667,7 @@
           <w:b/>
           <w:sz w:val="22"/>
         </w:rPr>
-        <w:t>matmul_cuda_v1_shmem</w:t>
+        <w:t>matmul</w:t>
       </w:r>
       <w:proofErr w:type="gramEnd"/>
       <w:r>
@@ -675,7 +675,7 @@
           <w:b/>
           <w:sz w:val="22"/>
         </w:rPr>
-        <w:t xml:space="preserve"> </w:t>
+        <w:t xml:space="preserve">_cuda_v1_shmem </w:t>
       </w:r>
       <w:r>
         <w:rPr>
@@ -704,21 +704,7 @@
         <w:rPr>
           <w:sz w:val="20"/>
         </w:rPr>
-        <w:t xml:space="preserve">Please refer to matmul_cuda_v1_vanilla for detail. This function is almost same except it calls kernel function that </w:t>
-      </w:r>
-      <w:proofErr w:type="gramStart"/>
-      <w:r>
-        <w:rPr>
-          <w:sz w:val="20"/>
-        </w:rPr>
-        <w:t>uses</w:t>
-      </w:r>
-      <w:proofErr w:type="gramEnd"/>
-      <w:r>
-        <w:rPr>
-          <w:sz w:val="20"/>
-        </w:rPr>
-        <w:t xml:space="preserve"> shared memory instead of global memory.</w:t>
+        <w:t>Please refer to matmul_cuda_v1_vanilla for detail. This function is almost same except it calls kernel function that uses shared memory instead of global memory.</w:t>
       </w:r>
     </w:p>
     <w:p>
@@ -744,29 +730,36 @@
           <w:b/>
           <w:sz w:val="22"/>
         </w:rPr>
-        <w:t>matmul_shared_kernel</w:t>
-      </w:r>
-      <w:proofErr w:type="spellEnd"/>
+        <w:t>matmul</w:t>
+      </w:r>
       <w:proofErr w:type="gramEnd"/>
       <w:r>
         <w:rPr>
           <w:b/>
           <w:sz w:val="22"/>
         </w:rPr>
-        <w:t xml:space="preserve"> </w:t>
-      </w:r>
+        <w:t>_shared_kernel</w:t>
+      </w:r>
+      <w:proofErr w:type="spellEnd"/>
       <w:r>
         <w:rPr>
           <w:b/>
           <w:sz w:val="22"/>
         </w:rPr>
-        <w:t>function</w:t>
+        <w:t xml:space="preserve"> </w:t>
       </w:r>
       <w:r>
         <w:rPr>
           <w:b/>
           <w:sz w:val="22"/>
         </w:rPr>
+        <w:t>function</w:t>
+      </w:r>
+      <w:r>
+        <w:rPr>
+          <w:b/>
+          <w:sz w:val="22"/>
+        </w:rPr>
         <w:t xml:space="preserve"> (Device)</w:t>
       </w:r>
     </w:p>
@@ -840,30 +833,8 @@
         <w:rPr>
           <w:sz w:val="20"/>
         </w:rPr>
-        <w:t xml:space="preserve">Since original matrix is stored in row-major fashion, modified version of </w:t>
-      </w:r>
-      <w:r>
-        <w:rPr>
-          <w:rFonts w:ascii="Cambria Math" w:hAnsi="Cambria Math" w:cs="Cambria Math"/>
-          <w:sz w:val="20"/>
-        </w:rPr>
-        <w:t/>
-      </w:r>
-      <w:proofErr w:type="gramStart"/>
-      <w:r>
-        <w:rPr>
-          <w:rFonts w:ascii="Cambria Math" w:hAnsi="Cambria Math" w:cs="Cambria Math"/>
-          <w:sz w:val="20"/>
-        </w:rPr>
-        <w:t/>
-      </w:r>
-      <w:r>
-        <w:rPr>
-          <w:sz w:val="20"/>
-        </w:rPr>
-        <w:t>(</w:t>
-      </w:r>
-      <w:proofErr w:type="gramEnd"/>
+        <w:t>Since original matrix is stored in row-major fashion, modified version of (</w:t>
+      </w:r>
       <w:r>
         <w:rPr>
           <w:rFonts w:ascii="Cambria Math" w:hAnsi="Cambria Math" w:cs="Cambria Math"/>
@@ -1082,14 +1053,14 @@
           <w:b/>
         </w:rPr>
         <w:lastRenderedPageBreak/>
-        <w:t>matmul_cuda_v1_cublas</w:t>
+        <w:t>matmul</w:t>
       </w:r>
       <w:proofErr w:type="gramEnd"/>
       <w:r>
         <w:rPr>
           <w:b/>
         </w:rPr>
-        <w:t xml:space="preserve"> </w:t>
+        <w:t xml:space="preserve">_cuda_v1_cublas </w:t>
       </w:r>
       <w:r>
         <w:rPr>
@@ -1379,13 +1350,7 @@
         <w:rPr>
           <w:sz w:val="20"/>
         </w:rPr>
-        <w:t xml:space="preserve"> Linux server via VPN connection.</w:t>
-      </w:r>
-      <w:r>
-        <w:rPr>
-          <w:sz w:val="20"/>
-        </w:rPr>
-        <w:t xml:space="preserve"> This machine contains 56 threads (2 threads per core)</w:t>
+        <w:t xml:space="preserve"> Linux server via VPN connection. This machine contains 56 threads (2 threads per core)</w:t>
       </w:r>
       <w:r>
         <w:rPr>
@@ -1599,7 +1564,6 @@
         <w:rPr>
           <w:noProof/>
           <w:sz w:val="20"/>
-          <w:lang w:eastAsia="ja-JP"/>
         </w:rPr>
         <mc:AlternateContent>
           <mc:Choice Requires="wps">
@@ -1612,7 +1576,7 @@
                 <wp:positionV relativeFrom="paragraph">
                   <wp:posOffset>2825115</wp:posOffset>
                 </wp:positionV>
-                <wp:extent cx="3596640" cy="1404620"/>
+                <wp:extent cx="3596640" cy="398145"/>
                 <wp:effectExtent l="0" t="0" r="3810" b="1905"/>
                 <wp:wrapSquare wrapText="bothSides"/>
                 <wp:docPr id="217" name="Text Box 2"/>
@@ -1628,7 +1592,7 @@
                       <wps:spPr bwMode="auto">
                         <a:xfrm>
                           <a:off x="0" y="0"/>
-                          <a:ext cx="3596640" cy="1404620"/>
+                          <a:ext cx="3596640" cy="398145"/>
                         </a:xfrm>
                         <a:prstGeom prst="rect">
                           <a:avLst/>
@@ -1682,11 +1646,11 @@
           </mc:Choice>
           <mc:Fallback>
             <w:pict>
-              <v:shapetype w14:anchorId="06A88882" id="_x0000_t202" coordsize="21600,21600" o:spt="202" path="m,l,21600r21600,l21600,xe">
+              <v:shapetype id="_x0000_t202" coordsize="21600,21600" o:spt="202" path="m0,0l0,21600,21600,21600,21600,0xe">
                 <v:stroke joinstyle="miter"/>
                 <v:path gradientshapeok="t" o:connecttype="rect"/>
               </v:shapetype>
-              <v:shape id="Text Box 2" o:spid="_x0000_s1026" type="#_x0000_t202" style="position:absolute;left:0;text-align:left;margin-left:1.8pt;margin-top:222.45pt;width:283.2pt;height:110.6pt;z-index:251660288;visibility:visible;mso-wrap-style:square;mso-width-percent:0;mso-height-percent:200;mso-wrap-distance-left:9pt;mso-wrap-distance-top:3.6pt;mso-wrap-distance-right:9pt;mso-wrap-distance-bottom:3.6pt;mso-position-horizontal:absolute;mso-position-horizontal-relative:text;mso-position-vertical:absolute;mso-position-vertical-relative:text;mso-width-percent:0;mso-height-percent:200;mso-width-relative:margin;mso-height-relative:margin;v-text-anchor:top" o:gfxdata="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" stroked="f">
+              <v:shape id="Text Box 2" o:spid="_x0000_s1026" type="#_x0000_t202" style="position:absolute;left:0;text-align:left;margin-left:1.8pt;margin-top:222.45pt;width:283.2pt;height:31.35pt;z-index:251660288;visibility:visible;mso-wrap-style:square;mso-width-percent:0;mso-height-percent:200;mso-wrap-distance-left:9pt;mso-wrap-distance-top:3.6pt;mso-wrap-distance-right:9pt;mso-wrap-distance-bottom:3.6pt;mso-position-horizontal:absolute;mso-position-horizontal-relative:text;mso-position-vertical:absolute;mso-position-vertical-relative:text;mso-width-percent:0;mso-height-percent:200;mso-width-relative:margin;mso-height-relative:margin;v-text-anchor:top" o:gfxdata="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" stroked="f">
                 <v:textbox style="mso-fit-shape-to-text:t">
                   <w:txbxContent>
                     <w:p>
@@ -1718,7 +1682,6 @@
       <w:r>
         <w:rPr>
           <w:noProof/>
-          <w:lang w:eastAsia="ja-JP"/>
         </w:rPr>
         <w:drawing>
           <wp:anchor distT="6096" distB="4445" distL="120396" distR="118872" simplePos="0" relativeHeight="251658240" behindDoc="0" locked="0" layoutInCell="1" allowOverlap="1" wp14:anchorId="11DE82F9" wp14:editId="7DC63702">
@@ -1738,7 +1701,7 @@
             </wp:cNvGraphicFramePr>
             <a:graphic xmlns:a="http://schemas.openxmlformats.org/drawingml/2006/main">
               <a:graphicData uri="http://schemas.openxmlformats.org/drawingml/2006/chart">
-                <c:chart xmlns:c="http://schemas.openxmlformats.org/drawingml/2006/chart" xmlns:r="http://schemas.openxmlformats.org/officeDocument/2006/relationships" r:id="rId6"/>
+                <c:chart xmlns:c="http://schemas.openxmlformats.org/drawingml/2006/chart" xmlns:r="http://schemas.openxmlformats.org/officeDocument/2006/relationships" r:id="rId7"/>
               </a:graphicData>
             </a:graphic>
             <wp14:sizeRelH relativeFrom="page">
@@ -2049,220 +2012,22 @@
       <w:r>
         <w:rPr>
           <w:noProof/>
-          <w:lang w:eastAsia="ja-JP"/>
+          <w:sz w:val="20"/>
         </w:rPr>
         <w:lastRenderedPageBreak/>
-        <w:drawing>
-          <wp:anchor distT="0" distB="0" distL="114300" distR="114300" simplePos="0" relativeHeight="251663360" behindDoc="0" locked="0" layoutInCell="1" allowOverlap="1" wp14:anchorId="57A8E0FB" wp14:editId="0E857997">
-            <wp:simplePos x="0" y="0"/>
-            <wp:positionH relativeFrom="margin">
-              <wp:align>left</wp:align>
-            </wp:positionH>
-            <wp:positionV relativeFrom="paragraph">
-              <wp:posOffset>73025</wp:posOffset>
-            </wp:positionV>
-            <wp:extent cx="3619500" cy="2349500"/>
-            <wp:effectExtent l="0" t="0" r="0" b="12700"/>
-            <wp:wrapSquare wrapText="bothSides"/>
-            <wp:docPr id="1" name="Chart 2"/>
-            <wp:cNvGraphicFramePr>
-              <a:graphicFrameLocks xmlns:a="http://schemas.openxmlformats.org/drawingml/2006/main"/>
-            </wp:cNvGraphicFramePr>
-            <a:graphic xmlns:a="http://schemas.openxmlformats.org/drawingml/2006/main">
-              <a:graphicData uri="http://schemas.openxmlformats.org/drawingml/2006/chart">
-                <c:chart xmlns:c="http://schemas.openxmlformats.org/drawingml/2006/chart" xmlns:r="http://schemas.openxmlformats.org/officeDocument/2006/relationships" r:id="rId7"/>
-              </a:graphicData>
-            </a:graphic>
-          </wp:anchor>
-        </w:drawing>
-      </w:r>
-      <w:r>
-        <w:rPr>
-          <w:sz w:val="20"/>
-        </w:rPr>
-        <w:t xml:space="preserve">The </w:t>
-      </w:r>
-      <w:r>
-        <w:rPr>
-          <w:b/>
-          <w:sz w:val="20"/>
-        </w:rPr>
-        <w:t>figure 2</w:t>
-      </w:r>
-      <w:r>
-        <w:rPr>
-          <w:sz w:val="20"/>
-        </w:rPr>
-        <w:t xml:space="preserve"> </w:t>
-      </w:r>
-      <w:r>
-        <w:rPr>
-          <w:sz w:val="20"/>
-        </w:rPr>
-        <w:t>on the left side</w:t>
-      </w:r>
-      <w:r>
-        <w:rPr>
-          <w:sz w:val="20"/>
-        </w:rPr>
-        <w:t xml:space="preserve"> shows the timing breakdown of three GPU functions. </w:t>
-      </w:r>
-      <w:r>
-        <w:rPr>
-          <w:sz w:val="20"/>
-        </w:rPr>
-        <w:t xml:space="preserve">The data is collected by commenting out other functions, and measure timing using </w:t>
-      </w:r>
-      <w:proofErr w:type="spellStart"/>
-      <w:r>
-        <w:rPr>
-          <w:sz w:val="20"/>
-        </w:rPr>
-        <w:t>nvprof</w:t>
-      </w:r>
-      <w:proofErr w:type="spellEnd"/>
-      <w:r>
-        <w:rPr>
-          <w:sz w:val="20"/>
-        </w:rPr>
-        <w:t xml:space="preserve">. </w:t>
-      </w:r>
-      <w:r>
-        <w:rPr>
-          <w:sz w:val="20"/>
-        </w:rPr>
-        <w:t xml:space="preserve">Among three functions the time takes to move the data using </w:t>
-      </w:r>
-      <w:proofErr w:type="spellStart"/>
-      <w:r>
-        <w:rPr>
-          <w:sz w:val="20"/>
-        </w:rPr>
-        <w:t>cudaMalloc</w:t>
-      </w:r>
-      <w:proofErr w:type="spellEnd"/>
-      <w:r>
-        <w:rPr>
-          <w:sz w:val="20"/>
-        </w:rPr>
-        <w:t xml:space="preserve"> or</w:t>
-      </w:r>
-      <w:r>
-        <w:rPr>
-          <w:sz w:val="20"/>
-        </w:rPr>
-        <w:t xml:space="preserve"> </w:t>
-      </w:r>
-      <w:proofErr w:type="spellStart"/>
-      <w:r>
-        <w:rPr>
-          <w:sz w:val="20"/>
-        </w:rPr>
-        <w:t>cublas</w:t>
-      </w:r>
-      <w:r>
-        <w:rPr>
-          <w:sz w:val="20"/>
-        </w:rPr>
-        <w:t>GetMatrix</w:t>
-      </w:r>
-      <w:proofErr w:type="spellEnd"/>
-      <w:r>
-        <w:rPr>
-          <w:sz w:val="20"/>
-        </w:rPr>
-        <w:t xml:space="preserve"> </w:t>
-      </w:r>
-      <w:r>
-        <w:rPr>
-          <w:sz w:val="20"/>
-        </w:rPr>
-        <w:t>/</w:t>
-      </w:r>
-      <w:r>
-        <w:rPr>
-          <w:sz w:val="20"/>
-        </w:rPr>
-        <w:t xml:space="preserve"> </w:t>
-      </w:r>
-      <w:proofErr w:type="spellStart"/>
-      <w:r>
-        <w:rPr>
-          <w:sz w:val="20"/>
-        </w:rPr>
-        <w:t>cublasSetMatrix</w:t>
-      </w:r>
-      <w:proofErr w:type="spellEnd"/>
-      <w:r>
-        <w:rPr>
-          <w:sz w:val="20"/>
-        </w:rPr>
-        <w:t xml:space="preserve">) were about same.  </w:t>
-      </w:r>
-      <w:r>
-        <w:rPr>
-          <w:sz w:val="20"/>
-        </w:rPr>
-        <w:t>Therefore, the execution time difference between the functions are due to kernel execution.</w:t>
-      </w:r>
-      <w:r>
-        <w:rPr>
-          <w:sz w:val="20"/>
-        </w:rPr>
-        <w:t xml:space="preserve"> By using shared memory, the kernel f</w:t>
-      </w:r>
-      <w:r>
-        <w:rPr>
-          <w:sz w:val="20"/>
-        </w:rPr>
-        <w:t xml:space="preserve">unction becomes 2.5 times faster. </w:t>
-      </w:r>
-      <w:r>
-        <w:rPr>
-          <w:sz w:val="20"/>
-        </w:rPr>
-        <w:t xml:space="preserve">The </w:t>
-      </w:r>
-      <w:proofErr w:type="spellStart"/>
-      <w:r>
-        <w:rPr>
-          <w:sz w:val="20"/>
-        </w:rPr>
-        <w:t>cuBLAS</w:t>
-      </w:r>
-      <w:proofErr w:type="spellEnd"/>
-      <w:r>
-        <w:rPr>
-          <w:sz w:val="20"/>
-        </w:rPr>
-        <w:t xml:space="preserve"> function was 9.7 times faster than shared memory function, and 24.2 times faster than global memory version. </w:t>
-      </w:r>
-    </w:p>
-    <w:p>
-      <w:pPr>
-        <w:rPr>
-          <w:sz w:val="20"/>
-        </w:rPr>
-      </w:pPr>
-      <w:r>
-        <w:rPr>
-          <w:noProof/>
-          <w:sz w:val="20"/>
-          <w:lang w:eastAsia="ja-JP"/>
-        </w:rPr>
         <mc:AlternateContent>
           <mc:Choice Requires="wps">
             <w:drawing>
-              <wp:anchor distT="45720" distB="45720" distL="114300" distR="114300" simplePos="0" relativeHeight="251662336" behindDoc="0" locked="0" layoutInCell="1" allowOverlap="1" wp14:anchorId="5CA05461" wp14:editId="09E7E97C">
+              <wp:anchor distT="45720" distB="45720" distL="114300" distR="114300" simplePos="0" relativeHeight="251662336" behindDoc="0" locked="0" layoutInCell="1" allowOverlap="1" wp14:anchorId="5CA05461" wp14:editId="1B25AB10">
                 <wp:simplePos x="0" y="0"/>
                 <wp:positionH relativeFrom="margin">
-                  <wp:align>left</wp:align>
+                  <wp:posOffset>19050</wp:posOffset>
                 </wp:positionH>
                 <wp:positionV relativeFrom="paragraph">
-                  <wp:posOffset>80010</wp:posOffset>
+                  <wp:posOffset>2463800</wp:posOffset>
                 </wp:positionV>
-                <wp:extent cx="3596640" cy="1404620"/>
-                <wp:effectExtent l="0" t="0" r="3810" b="0"/>
+                <wp:extent cx="3596640" cy="248920"/>
+                <wp:effectExtent l="0" t="0" r="10160" b="5080"/>
                 <wp:wrapSquare wrapText="bothSides"/>
                 <wp:docPr id="3" name="Text Box 2"/>
                 <wp:cNvGraphicFramePr>
@@ -2277,7 +2042,7 @@
                       <wps:spPr bwMode="auto">
                         <a:xfrm>
                           <a:off x="0" y="0"/>
-                          <a:ext cx="3596640" cy="1404620"/>
+                          <a:ext cx="3596640" cy="248920"/>
                         </a:xfrm>
                         <a:prstGeom prst="rect">
                           <a:avLst/>
@@ -2309,13 +2074,7 @@
                               <w:rPr>
                                 <w:sz w:val="20"/>
                               </w:rPr>
-                              <w:t xml:space="preserve">: </w:t>
-                            </w:r>
-                            <w:r>
-                              <w:rPr>
-                                <w:sz w:val="20"/>
-                              </w:rPr>
-                              <w:t>Timing breakdown of three CUDA functions</w:t>
+                              <w:t>: Timing breakdown of three CUDA functions</w:t>
                             </w:r>
                           </w:p>
                         </w:txbxContent>
@@ -2337,7 +2096,7 @@
           </mc:Choice>
           <mc:Fallback>
             <w:pict>
-              <v:shape w14:anchorId="5CA05461" id="_x0000_s1027" type="#_x0000_t202" style="position:absolute;margin-left:0;margin-top:6.3pt;width:283.2pt;height:110.6pt;z-index:251662336;visibility:visible;mso-wrap-style:square;mso-width-percent:0;mso-height-percent:200;mso-wrap-distance-left:9pt;mso-wrap-distance-top:3.6pt;mso-wrap-distance-right:9pt;mso-wrap-distance-bottom:3.6pt;mso-position-horizontal:left;mso-position-horizontal-relative:margin;mso-position-vertical:absolute;mso-position-vertical-relative:text;mso-width-percent:0;mso-height-percent:200;mso-width-relative:margin;mso-height-relative:margin;v-text-anchor:top" o:gfxdata="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" stroked="f">
+              <v:shape id="_x0000_s1027" type="#_x0000_t202" style="position:absolute;left:0;text-align:left;margin-left:1.5pt;margin-top:194pt;width:283.2pt;height:19.6pt;z-index:251662336;visibility:visible;mso-wrap-style:square;mso-width-percent:0;mso-height-percent:200;mso-wrap-distance-left:9pt;mso-wrap-distance-top:3.6pt;mso-wrap-distance-right:9pt;mso-wrap-distance-bottom:3.6pt;mso-position-horizontal:absolute;mso-position-horizontal-relative:margin;mso-position-vertical:absolute;mso-position-vertical-relative:text;mso-width-percent:0;mso-height-percent:200;mso-width-relative:margin;mso-height-relative:margin;v-text-anchor:top" o:gfxdata="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" stroked="f">
                 <v:textbox style="mso-fit-shape-to-text:t">
                   <w:txbxContent>
                     <w:p>
@@ -2355,13 +2114,7 @@
                         <w:rPr>
                           <w:sz w:val="20"/>
                         </w:rPr>
-                        <w:t xml:space="preserve">: </w:t>
-                      </w:r>
-                      <w:r>
-                        <w:rPr>
-                          <w:sz w:val="20"/>
-                        </w:rPr>
-                        <w:t>Timing breakdown of three CUDA functions</w:t>
+                        <w:t>: Timing breakdown of three CUDA functions</w:t>
                       </w:r>
                     </w:p>
                   </w:txbxContent>
@@ -2372,9 +2125,212 @@
           </mc:Fallback>
         </mc:AlternateContent>
       </w:r>
+      <w:r>
+        <w:rPr>
+          <w:noProof/>
+        </w:rPr>
+        <w:drawing>
+          <wp:anchor distT="0" distB="0" distL="114300" distR="114300" simplePos="0" relativeHeight="251663360" behindDoc="0" locked="0" layoutInCell="1" allowOverlap="1" wp14:anchorId="57A8E0FB" wp14:editId="0E857997">
+            <wp:simplePos x="0" y="0"/>
+            <wp:positionH relativeFrom="margin">
+              <wp:align>left</wp:align>
+            </wp:positionH>
+            <wp:positionV relativeFrom="paragraph">
+              <wp:posOffset>73025</wp:posOffset>
+            </wp:positionV>
+            <wp:extent cx="3619500" cy="2349500"/>
+            <wp:effectExtent l="0" t="0" r="0" b="12700"/>
+            <wp:wrapSquare wrapText="bothSides"/>
+            <wp:docPr id="1" name="Chart 2"/>
+            <wp:cNvGraphicFramePr>
+              <a:graphicFrameLocks xmlns:a="http://schemas.openxmlformats.org/drawingml/2006/main"/>
+            </wp:cNvGraphicFramePr>
+            <a:graphic xmlns:a="http://schemas.openxmlformats.org/drawingml/2006/main">
+              <a:graphicData uri="http://schemas.openxmlformats.org/drawingml/2006/chart">
+                <c:chart xmlns:c="http://schemas.openxmlformats.org/drawingml/2006/chart" xmlns:r="http://schemas.openxmlformats.org/officeDocument/2006/relationships" r:id="rId8"/>
+              </a:graphicData>
+            </a:graphic>
+          </wp:anchor>
+        </w:drawing>
+      </w:r>
+      <w:r>
+        <w:rPr>
+          <w:sz w:val="20"/>
+        </w:rPr>
+        <w:t xml:space="preserve">The </w:t>
+      </w:r>
+      <w:r>
+        <w:rPr>
+          <w:b/>
+          <w:sz w:val="20"/>
+        </w:rPr>
+        <w:t>figure 2</w:t>
+      </w:r>
+      <w:r>
+        <w:rPr>
+          <w:sz w:val="20"/>
+        </w:rPr>
+        <w:t xml:space="preserve"> </w:t>
+      </w:r>
+      <w:r>
+        <w:rPr>
+          <w:sz w:val="20"/>
+        </w:rPr>
+        <w:t>on the left side</w:t>
+      </w:r>
+      <w:r>
+        <w:rPr>
+          <w:sz w:val="20"/>
+        </w:rPr>
+        <w:t xml:space="preserve"> shows the timing breakdown of three GPU functions. </w:t>
+      </w:r>
+      <w:r>
+        <w:rPr>
+          <w:sz w:val="20"/>
+        </w:rPr>
+        <w:t xml:space="preserve">The data is collected by commenting out other functions, and measure timing using </w:t>
+      </w:r>
+      <w:proofErr w:type="spellStart"/>
+      <w:r>
+        <w:rPr>
+          <w:sz w:val="20"/>
+        </w:rPr>
+        <w:t>nvprof</w:t>
+      </w:r>
+      <w:proofErr w:type="spellEnd"/>
+      <w:r>
+        <w:rPr>
+          <w:sz w:val="20"/>
+        </w:rPr>
+        <w:t xml:space="preserve">. </w:t>
+      </w:r>
+      <w:r>
+        <w:rPr>
+          <w:sz w:val="20"/>
+        </w:rPr>
+        <w:t xml:space="preserve">Among three functions the time takes to move the data using </w:t>
+      </w:r>
+      <w:proofErr w:type="spellStart"/>
+      <w:r>
+        <w:rPr>
+          <w:sz w:val="20"/>
+        </w:rPr>
+        <w:t>cudaMalloc</w:t>
+      </w:r>
+      <w:proofErr w:type="spellEnd"/>
+      <w:r>
+        <w:rPr>
+          <w:sz w:val="20"/>
+        </w:rPr>
+        <w:t xml:space="preserve"> or</w:t>
+      </w:r>
+      <w:r>
+        <w:rPr>
+          <w:sz w:val="20"/>
+        </w:rPr>
+        <w:t xml:space="preserve"> </w:t>
+      </w:r>
+      <w:proofErr w:type="spellStart"/>
+      <w:r>
+        <w:rPr>
+          <w:sz w:val="20"/>
+        </w:rPr>
+        <w:t>cublas</w:t>
+      </w:r>
+      <w:r>
+        <w:rPr>
+          <w:sz w:val="20"/>
+        </w:rPr>
+        <w:t>GetMatrix</w:t>
+      </w:r>
+      <w:proofErr w:type="spellEnd"/>
+      <w:r>
+        <w:rPr>
+          <w:sz w:val="20"/>
+        </w:rPr>
+        <w:t xml:space="preserve"> </w:t>
+      </w:r>
+      <w:r>
+        <w:rPr>
+          <w:sz w:val="20"/>
+        </w:rPr>
+        <w:t>/</w:t>
+      </w:r>
+      <w:r>
+        <w:rPr>
+          <w:sz w:val="20"/>
+        </w:rPr>
+        <w:t xml:space="preserve"> </w:t>
+      </w:r>
+      <w:proofErr w:type="spellStart"/>
+      <w:r>
+        <w:rPr>
+          <w:sz w:val="20"/>
+        </w:rPr>
+        <w:t>cublasSetMatrix</w:t>
+      </w:r>
+      <w:proofErr w:type="spellEnd"/>
+      <w:r>
+        <w:rPr>
+          <w:sz w:val="20"/>
+        </w:rPr>
+        <w:t xml:space="preserve">) were about same.  </w:t>
+      </w:r>
+      <w:r>
+        <w:rPr>
+          <w:sz w:val="20"/>
+        </w:rPr>
+        <w:t>Therefore, the execution time difference between the functions are due to kernel execution.</w:t>
+      </w:r>
+      <w:r>
+        <w:rPr>
+          <w:sz w:val="20"/>
+        </w:rPr>
+        <w:t xml:space="preserve"> By using shared memory, the kernel f</w:t>
+      </w:r>
+      <w:r>
+        <w:rPr>
+          <w:sz w:val="20"/>
+        </w:rPr>
+        <w:t xml:space="preserve">unction becomes 2.5 times faster. </w:t>
+      </w:r>
+      <w:r>
+        <w:rPr>
+          <w:sz w:val="20"/>
+        </w:rPr>
+        <w:t xml:space="preserve">The </w:t>
+      </w:r>
+      <w:proofErr w:type="spellStart"/>
+      <w:r>
+        <w:rPr>
+          <w:sz w:val="20"/>
+        </w:rPr>
+        <w:t>cuBLAS</w:t>
+      </w:r>
+      <w:proofErr w:type="spellEnd"/>
+      <w:r>
+        <w:rPr>
+          <w:sz w:val="20"/>
+        </w:rPr>
+        <w:t xml:space="preserve"> function was 9.7 times faster than shared memory function, and 24.2 times faster than global memory version. </w:t>
+      </w:r>
+      <w:r>
+        <w:rPr>
+          <w:sz w:val="20"/>
+        </w:rPr>
+        <w:t>The graph shows the significance of memory access time</w:t>
+      </w:r>
+      <w:r>
+        <w:rPr>
+          <w:sz w:val="20"/>
+        </w:rPr>
+        <w:t xml:space="preserve"> and effectiveness of using library function.</w:t>
+      </w:r>
     </w:p>
     <w:p>
       <w:pPr>
+        <w:ind w:firstLine="360"/>
+        <w:jc w:val="both"/>
         <w:rPr>
           <w:sz w:val="20"/>
         </w:rPr>
@@ -2386,90 +2342,122 @@
           <w:u w:val="single"/>
         </w:rPr>
       </w:pPr>
+      <w:r>
+        <w:rPr>
+          <w:u w:val="single"/>
+        </w:rPr>
+        <w:t>5</w:t>
+      </w:r>
+      <w:r>
+        <w:rPr>
+          <w:u w:val="single"/>
+        </w:rPr>
+        <w:t>. Conclusion</w:t>
+      </w:r>
     </w:p>
     <w:p>
       <w:pPr>
-        <w:rPr>
-          <w:u w:val="single"/>
-        </w:rPr>
-      </w:pPr>
-      <w:r>
-        <w:rPr>
-          <w:u w:val="single"/>
-        </w:rPr>
-        <w:t>5</w:t>
-      </w:r>
-      <w:r>
-        <w:rPr>
-          <w:u w:val="single"/>
-        </w:rPr>
-        <w:t>. Conclusion</w:t>
+        <w:jc w:val="both"/>
+        <w:rPr>
+          <w:sz w:val="20"/>
+        </w:rPr>
+      </w:pPr>
+      <w:r>
+        <w:rPr>
+          <w:sz w:val="20"/>
+        </w:rPr>
+        <w:t>The use of graphics processing unit (GPU) has significant advantage over multi-threaded CPU program for matrix multiplication operation</w:t>
+      </w:r>
+      <w:r>
+        <w:rPr>
+          <w:sz w:val="20"/>
+        </w:rPr>
+        <w:t xml:space="preserve"> (Single instruction on multiple data). </w:t>
+      </w:r>
+      <w:r>
+        <w:rPr>
+          <w:sz w:val="20"/>
+        </w:rPr>
+        <w:t xml:space="preserve">This is because GPU uses thousands of threads while CPU only has around 60 threads. </w:t>
+      </w:r>
+      <w:r>
+        <w:rPr>
+          <w:sz w:val="20"/>
+        </w:rPr>
+        <w:t xml:space="preserve">This advantage overcomes the overhead of moving data in between CPU and GPU memory. </w:t>
+      </w:r>
+      <w:r>
+        <w:rPr>
+          <w:sz w:val="20"/>
+        </w:rPr>
+        <w:t xml:space="preserve">Also, GPU focuses on data parallelism while CPU focuses on task parallelism.  </w:t>
+      </w:r>
+      <w:r>
+        <w:rPr>
+          <w:sz w:val="20"/>
+        </w:rPr>
+        <w:t xml:space="preserve">Within GPU functions, use of shared memory is faster than using global memory. </w:t>
+      </w:r>
+      <w:r>
+        <w:rPr>
+          <w:sz w:val="20"/>
+        </w:rPr>
+        <w:t xml:space="preserve">Since the matrix multiplication has large number of memory access, </w:t>
+      </w:r>
+      <w:r>
+        <w:rPr>
+          <w:sz w:val="20"/>
+        </w:rPr>
+        <w:t>this</w:t>
+      </w:r>
+      <w:r>
+        <w:rPr>
+          <w:sz w:val="20"/>
+        </w:rPr>
+        <w:t xml:space="preserve"> overhead impacts the performance a lot. </w:t>
+      </w:r>
+      <w:r>
+        <w:rPr>
+          <w:sz w:val="20"/>
+        </w:rPr>
+        <w:t xml:space="preserve">Using </w:t>
+      </w:r>
+      <w:proofErr w:type="spellStart"/>
+      <w:r>
+        <w:rPr>
+          <w:sz w:val="20"/>
+        </w:rPr>
+        <w:t>cuBLAS</w:t>
+      </w:r>
+      <w:proofErr w:type="spellEnd"/>
+      <w:r>
+        <w:rPr>
+          <w:sz w:val="20"/>
+        </w:rPr>
+        <w:t xml:space="preserve"> library is the best option for matrix multiplication as it shows almost 10 times faster than using global memory. </w:t>
+      </w:r>
+      <w:r>
+        <w:rPr>
+          <w:sz w:val="20"/>
+        </w:rPr>
+        <w:t xml:space="preserve">This is because the function is highly optimized by CUDA export to perform as efficiently as possible. </w:t>
+      </w:r>
+      <w:r>
+        <w:rPr>
+          <w:sz w:val="20"/>
+        </w:rPr>
+        <w:t xml:space="preserve">The timing breakdown shows that time takes to copy data between CPU and GPU memory are same among all three functions, and kernel execution time is really makes the difference in function execution time. </w:t>
+      </w:r>
+      <w:r>
+        <w:rPr>
+          <w:sz w:val="20"/>
+        </w:rPr>
+        <w:t xml:space="preserve">The assignment demonstrated that effective use of library is better than creating own function for better performance. </w:t>
       </w:r>
     </w:p>
     <w:p>
-      <w:pPr>
-        <w:rPr>
-          <w:sz w:val="20"/>
-        </w:rPr>
-      </w:pPr>
-    </w:p>
-    <w:p>
-      <w:pPr>
-        <w:rPr>
-          <w:sz w:val="20"/>
-        </w:rPr>
-      </w:pPr>
-    </w:p>
-    <w:p>
-      <w:pPr>
-        <w:rPr>
-          <w:sz w:val="20"/>
-        </w:rPr>
-      </w:pPr>
-    </w:p>
-    <w:p>
-      <w:pPr>
-        <w:rPr>
-          <w:sz w:val="20"/>
-        </w:rPr>
-      </w:pPr>
-    </w:p>
-    <w:p>
-      <w:pPr>
-        <w:rPr>
-          <w:sz w:val="20"/>
-        </w:rPr>
-      </w:pPr>
-    </w:p>
-    <w:p>
-      <w:pPr>
-        <w:rPr>
-          <w:sz w:val="20"/>
-        </w:rPr>
-      </w:pPr>
-    </w:p>
-    <w:p>
-      <w:pPr>
-        <w:rPr>
-          <w:sz w:val="20"/>
-        </w:rPr>
-      </w:pPr>
-    </w:p>
-    <w:p>
-      <w:pPr>
-        <w:rPr>
-          <w:sz w:val="20"/>
-        </w:rPr>
-      </w:pPr>
       <w:bookmarkStart w:id="0" w:name="_GoBack"/>
       <w:bookmarkEnd w:id="0"/>
-    </w:p>
-    <w:p>
-      <w:pPr>
-        <w:rPr>
-          <w:sz w:val="20"/>
-        </w:rPr>
-      </w:pPr>
     </w:p>
     <w:p>
       <w:pPr>
@@ -2532,8 +2520,8 @@
 </file>
 
 <file path=word/numbering.xml><?xml version="1.0" encoding="utf-8"?>
-<w:numbering xmlns:wpc="http://schemas.microsoft.com/office/word/2010/wordprocessingCanvas" xmlns:mc="http://schemas.openxmlformats.org/markup-compatibility/2006" xmlns:o="urn:schemas-microsoft-com:office:office" xmlns:r="http://schemas.openxmlformats.org/officeDocument/2006/relationships" xmlns:m="http://schemas.openxmlformats.org/officeDocument/2006/math" xmlns:v="urn:schemas-microsoft-com:vml" xmlns:wp14="http://schemas.microsoft.com/office/word/2010/wordprocessingDrawing" xmlns:wp="http://schemas.openxmlformats.org/drawingml/2006/wordprocessingDrawing" xmlns:w10="urn:schemas-microsoft-com:office:word" xmlns:w="http://schemas.openxmlformats.org/wordprocessingml/2006/main" xmlns:w14="http://schemas.microsoft.com/office/word/2010/wordml" xmlns:w15="http://schemas.microsoft.com/office/word/2012/wordml" xmlns:wpg="http://schemas.microsoft.com/office/word/2010/wordprocessingGroup" xmlns:wpi="http://schemas.microsoft.com/office/word/2010/wordprocessingInk" xmlns:wne="http://schemas.microsoft.com/office/word/2006/wordml" xmlns:wps="http://schemas.microsoft.com/office/word/2010/wordprocessingShape" mc:Ignorable="w14 w15 wp14">
-  <w:abstractNum w:abstractNumId="0" w15:restartNumberingAfterBreak="0">
+<w:numbering xmlns:wpc="http://schemas.microsoft.com/office/word/2010/wordprocessingCanvas" xmlns:mo="http://schemas.microsoft.com/office/mac/office/2008/main" xmlns:mc="http://schemas.openxmlformats.org/markup-compatibility/2006" xmlns:mv="urn:schemas-microsoft-com:mac:vml" xmlns:o="urn:schemas-microsoft-com:office:office" xmlns:r="http://schemas.openxmlformats.org/officeDocument/2006/relationships" xmlns:m="http://schemas.openxmlformats.org/officeDocument/2006/math" xmlns:v="urn:schemas-microsoft-com:vml" xmlns:wp14="http://schemas.microsoft.com/office/word/2010/wordprocessingDrawing" xmlns:wp="http://schemas.openxmlformats.org/drawingml/2006/wordprocessingDrawing" xmlns:w10="urn:schemas-microsoft-com:office:word" xmlns:w="http://schemas.openxmlformats.org/wordprocessingml/2006/main" xmlns:w14="http://schemas.microsoft.com/office/word/2010/wordml" xmlns:wpg="http://schemas.microsoft.com/office/word/2010/wordprocessingGroup" xmlns:wpi="http://schemas.microsoft.com/office/word/2010/wordprocessingInk" xmlns:wne="http://schemas.microsoft.com/office/word/2006/wordml" xmlns:wps="http://schemas.microsoft.com/office/word/2010/wordprocessingShape" mc:Ignorable="w14 wp14">
+  <w:abstractNum w:abstractNumId="0">
     <w:nsid w:val="182D3C05"/>
     <w:multiLevelType w:val="hybridMultilevel"/>
     <w:tmpl w:val="5EA68AE0"/>
@@ -2646,7 +2634,7 @@
       </w:rPr>
     </w:lvl>
   </w:abstractNum>
-  <w:abstractNum w:abstractNumId="1" w15:restartNumberingAfterBreak="0">
+  <w:abstractNum w:abstractNumId="1">
     <w:nsid w:val="772223C4"/>
     <w:multiLevelType w:val="hybridMultilevel"/>
     <w:tmpl w:val="8BC23026"/>
@@ -2769,7 +2757,7 @@
 </file>
 
 <file path=word/styles.xml><?xml version="1.0" encoding="utf-8"?>
-<w:styles xmlns:mc="http://schemas.openxmlformats.org/markup-compatibility/2006" xmlns:r="http://schemas.openxmlformats.org/officeDocument/2006/relationships" xmlns:w="http://schemas.openxmlformats.org/wordprocessingml/2006/main" xmlns:w14="http://schemas.microsoft.com/office/word/2010/wordml" xmlns:w15="http://schemas.microsoft.com/office/word/2012/wordml" mc:Ignorable="w14 w15">
+<w:styles xmlns:mc="http://schemas.openxmlformats.org/markup-compatibility/2006" xmlns:r="http://schemas.openxmlformats.org/officeDocument/2006/relationships" xmlns:w="http://schemas.openxmlformats.org/wordprocessingml/2006/main" xmlns:w14="http://schemas.microsoft.com/office/word/2010/wordml" mc:Ignorable="w14">
   <w:docDefaults>
     <w:rPrDefault>
       <w:rPr>
@@ -2779,378 +2767,153 @@
     </w:rPrDefault>
     <w:pPrDefault/>
   </w:docDefaults>
-  <w:latentStyles w:defLockedState="0" w:defUIPriority="99" w:defSemiHidden="0" w:defUnhideWhenUsed="0" w:defQFormat="0" w:count="371">
-    <w:lsdException w:name="Normal" w:uiPriority="0" w:qFormat="1"/>
-    <w:lsdException w:name="heading 1" w:uiPriority="9" w:qFormat="1"/>
-    <w:lsdException w:name="heading 2" w:semiHidden="1" w:uiPriority="9" w:unhideWhenUsed="1" w:qFormat="1"/>
-    <w:lsdException w:name="heading 3" w:semiHidden="1" w:uiPriority="9" w:unhideWhenUsed="1" w:qFormat="1"/>
-    <w:lsdException w:name="heading 4" w:semiHidden="1" w:uiPriority="9" w:unhideWhenUsed="1" w:qFormat="1"/>
-    <w:lsdException w:name="heading 5" w:semiHidden="1" w:uiPriority="9" w:unhideWhenUsed="1" w:qFormat="1"/>
-    <w:lsdException w:name="heading 6" w:semiHidden="1" w:uiPriority="9" w:unhideWhenUsed="1" w:qFormat="1"/>
-    <w:lsdException w:name="heading 7" w:semiHidden="1" w:uiPriority="9" w:unhideWhenUsed="1" w:qFormat="1"/>
-    <w:lsdException w:name="heading 8" w:semiHidden="1" w:uiPriority="9" w:unhideWhenUsed="1" w:qFormat="1"/>
-    <w:lsdException w:name="heading 9" w:semiHidden="1" w:uiPriority="9" w:unhideWhenUsed="1" w:qFormat="1"/>
-    <w:lsdException w:name="index 1" w:semiHidden="1" w:unhideWhenUsed="1"/>
-    <w:lsdException w:name="index 2" w:semiHidden="1" w:unhideWhenUsed="1"/>
-    <w:lsdException w:name="index 3" w:semiHidden="1" w:unhideWhenUsed="1"/>
-    <w:lsdException w:name="index 4" w:semiHidden="1" w:unhideWhenUsed="1"/>
-    <w:lsdException w:name="index 5" w:semiHidden="1" w:unhideWhenUsed="1"/>
-    <w:lsdException w:name="index 6" w:semiHidden="1" w:unhideWhenUsed="1"/>
-    <w:lsdException w:name="index 7" w:semiHidden="1" w:unhideWhenUsed="1"/>
-    <w:lsdException w:name="index 8" w:semiHidden="1" w:unhideWhenUsed="1"/>
-    <w:lsdException w:name="index 9" w:semiHidden="1" w:unhideWhenUsed="1"/>
-    <w:lsdException w:name="toc 1" w:semiHidden="1" w:uiPriority="39" w:unhideWhenUsed="1"/>
-    <w:lsdException w:name="toc 2" w:semiHidden="1" w:uiPriority="39" w:unhideWhenUsed="1"/>
-    <w:lsdException w:name="toc 3" w:semiHidden="1" w:uiPriority="39" w:unhideWhenUsed="1"/>
-    <w:lsdException w:name="toc 4" w:semiHidden="1" w:uiPriority="39" w:unhideWhenUsed="1"/>
-    <w:lsdException w:name="toc 5" w:semiHidden="1" w:uiPriority="39" w:unhideWhenUsed="1"/>
-    <w:lsdException w:name="toc 6" w:semiHidden="1" w:uiPriority="39" w:unhideWhenUsed="1"/>
-    <w:lsdException w:name="toc 7" w:semiHidden="1" w:uiPriority="39" w:unhideWhenUsed="1"/>
-    <w:lsdException w:name="toc 8" w:semiHidden="1" w:uiPriority="39" w:unhideWhenUsed="1"/>
-    <w:lsdException w:name="toc 9" w:semiHidden="1" w:uiPriority="39" w:unhideWhenUsed="1"/>
-    <w:lsdException w:name="Normal Indent" w:semiHidden="1" w:unhideWhenUsed="1"/>
-    <w:lsdException w:name="footnote text" w:semiHidden="1" w:unhideWhenUsed="1"/>
-    <w:lsdException w:name="annotation text" w:semiHidden="1" w:unhideWhenUsed="1"/>
-    <w:lsdException w:name="header" w:semiHidden="1" w:unhideWhenUsed="1"/>
-    <w:lsdException w:name="footer" w:semiHidden="1" w:unhideWhenUsed="1"/>
-    <w:lsdException w:name="index heading" w:semiHidden="1" w:unhideWhenUsed="1"/>
-    <w:lsdException w:name="caption" w:semiHidden="1" w:uiPriority="35" w:unhideWhenUsed="1" w:qFormat="1"/>
-    <w:lsdException w:name="table of figures" w:semiHidden="1" w:unhideWhenUsed="1"/>
-    <w:lsdException w:name="envelope address" w:semiHidden="1" w:unhideWhenUsed="1"/>
-    <w:lsdException w:name="envelope return" w:semiHidden="1" w:unhideWhenUsed="1"/>
-    <w:lsdException w:name="footnote reference" w:semiHidden="1" w:unhideWhenUsed="1"/>
-    <w:lsdException w:name="annotation reference" w:semiHidden="1" w:unhideWhenUsed="1"/>
-    <w:lsdException w:name="line number" w:semiHidden="1" w:unhideWhenUsed="1"/>
-    <w:lsdException w:name="page number" w:semiHidden="1" w:unhideWhenUsed="1"/>
-    <w:lsdException w:name="endnote reference" w:semiHidden="1" w:unhideWhenUsed="1"/>
-    <w:lsdException w:name="endnote text" w:semiHidden="1" w:unhideWhenUsed="1"/>
-    <w:lsdException w:name="table of authorities" w:semiHidden="1" w:unhideWhenUsed="1"/>
-    <w:lsdException w:name="macro" w:semiHidden="1" w:unhideWhenUsed="1"/>
-    <w:lsdException w:name="toa heading" w:semiHidden="1" w:unhideWhenUsed="1"/>
-    <w:lsdException w:name="List" w:semiHidden="1" w:unhideWhenUsed="1"/>
-    <w:lsdException w:name="List Bullet" w:semiHidden="1" w:unhideWhenUsed="1"/>
-    <w:lsdException w:name="List Number" w:semiHidden="1" w:unhideWhenUsed="1"/>
-    <w:lsdException w:name="List 2" w:semiHidden="1" w:unhideWhenUsed="1"/>
-    <w:lsdException w:name="List 3" w:semiHidden="1" w:unhideWhenUsed="1"/>
-    <w:lsdException w:name="List 4" w:semiHidden="1" w:unhideWhenUsed="1"/>
-    <w:lsdException w:name="List 5" w:semiHidden="1" w:unhideWhenUsed="1"/>
-    <w:lsdException w:name="List Bullet 2" w:semiHidden="1" w:unhideWhenUsed="1"/>
-    <w:lsdException w:name="List Bullet 3" w:semiHidden="1" w:unhideWhenUsed="1"/>
-    <w:lsdException w:name="List Bullet 4" w:semiHidden="1" w:unhideWhenUsed="1"/>
-    <w:lsdException w:name="List Bullet 5" w:semiHidden="1" w:unhideWhenUsed="1"/>
-    <w:lsdException w:name="List Number 2" w:semiHidden="1" w:unhideWhenUsed="1"/>
-    <w:lsdException w:name="List Number 3" w:semiHidden="1" w:unhideWhenUsed="1"/>
-    <w:lsdException w:name="List Number 4" w:semiHidden="1" w:unhideWhenUsed="1"/>
-    <w:lsdException w:name="List Number 5" w:semiHidden="1" w:unhideWhenUsed="1"/>
-    <w:lsdException w:name="Title" w:uiPriority="10" w:qFormat="1"/>
-    <w:lsdException w:name="Closing" w:semiHidden="1" w:unhideWhenUsed="1"/>
-    <w:lsdException w:name="Signature" w:semiHidden="1" w:unhideWhenUsed="1"/>
-    <w:lsdException w:name="Default Paragraph Font" w:semiHidden="1" w:uiPriority="1" w:unhideWhenUsed="1"/>
-    <w:lsdException w:name="Body Text" w:semiHidden="1" w:unhideWhenUsed="1"/>
-    <w:lsdException w:name="Body Text Indent" w:semiHidden="1" w:unhideWhenUsed="1"/>
-    <w:lsdException w:name="List Continue" w:semiHidden="1" w:unhideWhenUsed="1"/>
-    <w:lsdException w:name="List Continue 2" w:semiHidden="1" w:unhideWhenUsed="1"/>
-    <w:lsdException w:name="List Continue 3" w:semiHidden="1" w:unhideWhenUsed="1"/>
-    <w:lsdException w:name="List Continue 4" w:semiHidden="1" w:unhideWhenUsed="1"/>
-    <w:lsdException w:name="List Continue 5" w:semiHidden="1" w:unhideWhenUsed="1"/>
-    <w:lsdException w:name="Message Header" w:semiHidden="1" w:unhideWhenUsed="1"/>
-    <w:lsdException w:name="Subtitle" w:uiPriority="11" w:qFormat="1"/>
-    <w:lsdException w:name="Salutation" w:semiHidden="1" w:unhideWhenUsed="1"/>
-    <w:lsdException w:name="Date" w:semiHidden="1" w:unhideWhenUsed="1"/>
-    <w:lsdException w:name="Body Text First Indent" w:semiHidden="1" w:unhideWhenUsed="1"/>
-    <w:lsdException w:name="Body Text First Indent 2" w:semiHidden="1" w:unhideWhenUsed="1"/>
-    <w:lsdException w:name="Note Heading" w:semiHidden="1" w:unhideWhenUsed="1"/>
-    <w:lsdException w:name="Body Text 2" w:semiHidden="1" w:unhideWhenUsed="1"/>
-    <w:lsdException w:name="Body Text 3" w:semiHidden="1" w:unhideWhenUsed="1"/>
-    <w:lsdException w:name="Body Text Indent 2" w:semiHidden="1" w:unhideWhenUsed="1"/>
-    <w:lsdException w:name="Body Text Indent 3" w:semiHidden="1" w:unhideWhenUsed="1"/>
-    <w:lsdException w:name="Block Text" w:semiHidden="1" w:unhideWhenUsed="1"/>
-    <w:lsdException w:name="Hyperlink" w:semiHidden="1" w:unhideWhenUsed="1"/>
-    <w:lsdException w:name="FollowedHyperlink" w:semiHidden="1" w:unhideWhenUsed="1"/>
-    <w:lsdException w:name="Strong" w:uiPriority="22" w:qFormat="1"/>
-    <w:lsdException w:name="Emphasis" w:uiPriority="20" w:qFormat="1"/>
-    <w:lsdException w:name="Document Map" w:semiHidden="1" w:unhideWhenUsed="1"/>
-    <w:lsdException w:name="Plain Text" w:semiHidden="1" w:unhideWhenUsed="1"/>
-    <w:lsdException w:name="E-mail Signature" w:semiHidden="1" w:unhideWhenUsed="1"/>
-    <w:lsdException w:name="HTML Top of Form" w:semiHidden="1" w:unhideWhenUsed="1"/>
-    <w:lsdException w:name="HTML Bottom of Form" w:semiHidden="1" w:unhideWhenUsed="1"/>
-    <w:lsdException w:name="Normal (Web)" w:semiHidden="1" w:unhideWhenUsed="1"/>
-    <w:lsdException w:name="HTML Acronym" w:semiHidden="1" w:unhideWhenUsed="1"/>
-    <w:lsdException w:name="HTML Address" w:semiHidden="1" w:unhideWhenUsed="1"/>
-    <w:lsdException w:name="HTML Cite" w:semiHidden="1" w:unhideWhenUsed="1"/>
-    <w:lsdException w:name="HTML Code" w:semiHidden="1" w:unhideWhenUsed="1"/>
-    <w:lsdException w:name="HTML Definition" w:semiHidden="1" w:unhideWhenUsed="1"/>
-    <w:lsdException w:name="HTML Keyboard" w:semiHidden="1" w:unhideWhenUsed="1"/>
-    <w:lsdException w:name="HTML Preformatted" w:semiHidden="1" w:unhideWhenUsed="1"/>
-    <w:lsdException w:name="HTML Sample" w:semiHidden="1" w:unhideWhenUsed="1"/>
-    <w:lsdException w:name="HTML Typewriter" w:semiHidden="1" w:unhideWhenUsed="1"/>
-    <w:lsdException w:name="HTML Variable" w:semiHidden="1" w:unhideWhenUsed="1"/>
-    <w:lsdException w:name="Normal Table" w:semiHidden="1" w:unhideWhenUsed="1"/>
-    <w:lsdException w:name="annotation subject" w:semiHidden="1" w:unhideWhenUsed="1"/>
-    <w:lsdException w:name="No List" w:semiHidden="1" w:unhideWhenUsed="1"/>
-    <w:lsdException w:name="Outline List 1" w:semiHidden="1" w:unhideWhenUsed="1"/>
-    <w:lsdException w:name="Outline List 2" w:semiHidden="1" w:unhideWhenUsed="1"/>
-    <w:lsdException w:name="Outline List 3" w:semiHidden="1" w:unhideWhenUsed="1"/>
-    <w:lsdException w:name="Table Simple 1" w:semiHidden="1" w:unhideWhenUsed="1"/>
-    <w:lsdException w:name="Table Simple 2" w:semiHidden="1" w:unhideWhenUsed="1"/>
-    <w:lsdException w:name="Table Simple 3" w:semiHidden="1" w:unhideWhenUsed="1"/>
-    <w:lsdException w:name="Table Classic 1" w:semiHidden="1" w:unhideWhenUsed="1"/>
-    <w:lsdException w:name="Table Classic 2" w:semiHidden="1" w:unhideWhenUsed="1"/>
-    <w:lsdException w:name="Table Classic 3" w:semiHidden="1" w:unhideWhenUsed="1"/>
-    <w:lsdException w:name="Table Classic 4" w:semiHidden="1" w:unhideWhenUsed="1"/>
-    <w:lsdException w:name="Table Colorful 1" w:semiHidden="1" w:unhideWhenUsed="1"/>
-    <w:lsdException w:name="Table Colorful 2" w:semiHidden="1" w:unhideWhenUsed="1"/>
-    <w:lsdException w:name="Table Colorful 3" w:semiHidden="1" w:unhideWhenUsed="1"/>
-    <w:lsdException w:name="Table Columns 1" w:semiHidden="1" w:unhideWhenUsed="1"/>
-    <w:lsdException w:name="Table Columns 2" w:semiHidden="1" w:unhideWhenUsed="1"/>
-    <w:lsdException w:name="Table Columns 3" w:semiHidden="1" w:unhideWhenUsed="1"/>
-    <w:lsdException w:name="Table Columns 4" w:semiHidden="1" w:unhideWhenUsed="1"/>
-    <w:lsdException w:name="Table Columns 5" w:semiHidden="1" w:unhideWhenUsed="1"/>
-    <w:lsdException w:name="Table Grid 1" w:semiHidden="1" w:unhideWhenUsed="1"/>
-    <w:lsdException w:name="Table Grid 2" w:semiHidden="1" w:unhideWhenUsed="1"/>
-    <w:lsdException w:name="Table Grid 3" w:semiHidden="1" w:unhideWhenUsed="1"/>
-    <w:lsdException w:name="Table Grid 4" w:semiHidden="1" w:unhideWhenUsed="1"/>
-    <w:lsdException w:name="Table Grid 5" w:semiHidden="1" w:unhideWhenUsed="1"/>
-    <w:lsdException w:name="Table Grid 6" w:semiHidden="1" w:unhideWhenUsed="1"/>
-    <w:lsdException w:name="Table Grid 7" w:semiHidden="1" w:unhideWhenUsed="1"/>
-    <w:lsdException w:name="Table Grid 8" w:semiHidden="1" w:unhideWhenUsed="1"/>
-    <w:lsdException w:name="Table List 1" w:semiHidden="1" w:unhideWhenUsed="1"/>
-    <w:lsdException w:name="Table List 2" w:semiHidden="1" w:unhideWhenUsed="1"/>
-    <w:lsdException w:name="Table List 3" w:semiHidden="1" w:unhideWhenUsed="1"/>
-    <w:lsdException w:name="Table List 4" w:semiHidden="1" w:unhideWhenUsed="1"/>
-    <w:lsdException w:name="Table List 5" w:semiHidden="1" w:unhideWhenUsed="1"/>
-    <w:lsdException w:name="Table List 6" w:semiHidden="1" w:unhideWhenUsed="1"/>
-    <w:lsdException w:name="Table List 7" w:semiHidden="1" w:unhideWhenUsed="1"/>
-    <w:lsdException w:name="Table List 8" w:semiHidden="1" w:unhideWhenUsed="1"/>
-    <w:lsdException w:name="Table 3D effects 1" w:semiHidden="1" w:unhideWhenUsed="1"/>
-    <w:lsdException w:name="Table 3D effects 2" w:semiHidden="1" w:unhideWhenUsed="1"/>
-    <w:lsdException w:name="Table 3D effects 3" w:semiHidden="1" w:unhideWhenUsed="1"/>
-    <w:lsdException w:name="Table Contemporary" w:semiHidden="1" w:unhideWhenUsed="1"/>
-    <w:lsdException w:name="Table Elegant" w:semiHidden="1" w:unhideWhenUsed="1"/>
-    <w:lsdException w:name="Table Professional" w:semiHidden="1" w:unhideWhenUsed="1"/>
-    <w:lsdException w:name="Table Subtle 1" w:semiHidden="1" w:unhideWhenUsed="1"/>
-    <w:lsdException w:name="Table Subtle 2" w:semiHidden="1" w:unhideWhenUsed="1"/>
-    <w:lsdException w:name="Table Web 1" w:semiHidden="1" w:unhideWhenUsed="1"/>
-    <w:lsdException w:name="Table Web 2" w:semiHidden="1" w:unhideWhenUsed="1"/>
-    <w:lsdException w:name="Table Web 3" w:semiHidden="1" w:unhideWhenUsed="1"/>
-    <w:lsdException w:name="Balloon Text" w:semiHidden="1" w:unhideWhenUsed="1"/>
-    <w:lsdException w:name="Table Grid" w:uiPriority="59"/>
-    <w:lsdException w:name="Table Theme" w:semiHidden="1" w:unhideWhenUsed="1"/>
-    <w:lsdException w:name="Placeholder Text" w:semiHidden="1"/>
-    <w:lsdException w:name="No Spacing" w:uiPriority="1" w:qFormat="1"/>
-    <w:lsdException w:name="Light Shading" w:uiPriority="60"/>
-    <w:lsdException w:name="Light List" w:uiPriority="61"/>
-    <w:lsdException w:name="Light Grid" w:uiPriority="62"/>
-    <w:lsdException w:name="Medium Shading 1" w:uiPriority="63"/>
-    <w:lsdException w:name="Medium Shading 2" w:uiPriority="64"/>
-    <w:lsdException w:name="Medium List 1" w:uiPriority="65"/>
-    <w:lsdException w:name="Medium List 2" w:uiPriority="66"/>
-    <w:lsdException w:name="Medium Grid 1" w:uiPriority="67"/>
-    <w:lsdException w:name="Medium Grid 2" w:uiPriority="68"/>
-    <w:lsdException w:name="Medium Grid 3" w:uiPriority="69"/>
-    <w:lsdException w:name="Dark List" w:uiPriority="70"/>
-    <w:lsdException w:name="Colorful Shading" w:uiPriority="71"/>
-    <w:lsdException w:name="Colorful List" w:uiPriority="72"/>
-    <w:lsdException w:name="Colorful Grid" w:uiPriority="73"/>
-    <w:lsdException w:name="Light Shading Accent 1" w:uiPriority="60"/>
-    <w:lsdException w:name="Light List Accent 1" w:uiPriority="61"/>
-    <w:lsdException w:name="Light Grid Accent 1" w:uiPriority="62"/>
-    <w:lsdException w:name="Medium Shading 1 Accent 1" w:uiPriority="63"/>
-    <w:lsdException w:name="Medium Shading 2 Accent 1" w:uiPriority="64"/>
-    <w:lsdException w:name="Medium List 1 Accent 1" w:uiPriority="65"/>
-    <w:lsdException w:name="Revision" w:semiHidden="1"/>
-    <w:lsdException w:name="List Paragraph" w:uiPriority="34" w:qFormat="1"/>
-    <w:lsdException w:name="Quote" w:uiPriority="29" w:qFormat="1"/>
-    <w:lsdException w:name="Intense Quote" w:uiPriority="30" w:qFormat="1"/>
-    <w:lsdException w:name="Medium List 2 Accent 1" w:uiPriority="66"/>
-    <w:lsdException w:name="Medium Grid 1 Accent 1" w:uiPriority="67"/>
-    <w:lsdException w:name="Medium Grid 2 Accent 1" w:uiPriority="68"/>
-    <w:lsdException w:name="Medium Grid 3 Accent 1" w:uiPriority="69"/>
-    <w:lsdException w:name="Dark List Accent 1" w:uiPriority="70"/>
-    <w:lsdException w:name="Colorful Shading Accent 1" w:uiPriority="71"/>
-    <w:lsdException w:name="Colorful List Accent 1" w:uiPriority="72"/>
-    <w:lsdException w:name="Colorful Grid Accent 1" w:uiPriority="73"/>
-    <w:lsdException w:name="Light Shading Accent 2" w:uiPriority="60"/>
-    <w:lsdException w:name="Light List Accent 2" w:uiPriority="61"/>
-    <w:lsdException w:name="Light Grid Accent 2" w:uiPriority="62"/>
-    <w:lsdException w:name="Medium Shading 1 Accent 2" w:uiPriority="63"/>
-    <w:lsdException w:name="Medium Shading 2 Accent 2" w:uiPriority="64"/>
-    <w:lsdException w:name="Medium List 1 Accent 2" w:uiPriority="65"/>
-    <w:lsdException w:name="Medium List 2 Accent 2" w:uiPriority="66"/>
-    <w:lsdException w:name="Medium Grid 1 Accent 2" w:uiPriority="67"/>
-    <w:lsdException w:name="Medium Grid 2 Accent 2" w:uiPriority="68"/>
-    <w:lsdException w:name="Medium Grid 3 Accent 2" w:uiPriority="69"/>
-    <w:lsdException w:name="Dark List Accent 2" w:uiPriority="70"/>
-    <w:lsdException w:name="Colorful Shading Accent 2" w:uiPriority="71"/>
-    <w:lsdException w:name="Colorful List Accent 2" w:uiPriority="72"/>
-    <w:lsdException w:name="Colorful Grid Accent 2" w:uiPriority="73"/>
-    <w:lsdException w:name="Light Shading Accent 3" w:uiPriority="60"/>
-    <w:lsdException w:name="Light List Accent 3" w:uiPriority="61"/>
-    <w:lsdException w:name="Light Grid Accent 3" w:uiPriority="62"/>
-    <w:lsdException w:name="Medium Shading 1 Accent 3" w:uiPriority="63"/>
-    <w:lsdException w:name="Medium Shading 2 Accent 3" w:uiPriority="64"/>
-    <w:lsdException w:name="Medium List 1 Accent 3" w:uiPriority="65"/>
-    <w:lsdException w:name="Medium List 2 Accent 3" w:uiPriority="66"/>
-    <w:lsdException w:name="Medium Grid 1 Accent 3" w:uiPriority="67"/>
-    <w:lsdException w:name="Medium Grid 2 Accent 3" w:uiPriority="68"/>
-    <w:lsdException w:name="Medium Grid 3 Accent 3" w:uiPriority="69"/>
-    <w:lsdException w:name="Dark List Accent 3" w:uiPriority="70"/>
-    <w:lsdException w:name="Colorful Shading Accent 3" w:uiPriority="71"/>
-    <w:lsdException w:name="Colorful List Accent 3" w:uiPriority="72"/>
-    <w:lsdException w:name="Colorful Grid Accent 3" w:uiPriority="73"/>
-    <w:lsdException w:name="Light Shading Accent 4" w:uiPriority="60"/>
-    <w:lsdException w:name="Light List Accent 4" w:uiPriority="61"/>
-    <w:lsdException w:name="Light Grid Accent 4" w:uiPriority="62"/>
-    <w:lsdException w:name="Medium Shading 1 Accent 4" w:uiPriority="63"/>
-    <w:lsdException w:name="Medium Shading 2 Accent 4" w:uiPriority="64"/>
-    <w:lsdException w:name="Medium List 1 Accent 4" w:uiPriority="65"/>
-    <w:lsdException w:name="Medium List 2 Accent 4" w:uiPriority="66"/>
-    <w:lsdException w:name="Medium Grid 1 Accent 4" w:uiPriority="67"/>
-    <w:lsdException w:name="Medium Grid 2 Accent 4" w:uiPriority="68"/>
-    <w:lsdException w:name="Medium Grid 3 Accent 4" w:uiPriority="69"/>
-    <w:lsdException w:name="Dark List Accent 4" w:uiPriority="70"/>
-    <w:lsdException w:name="Colorful Shading Accent 4" w:uiPriority="71"/>
-    <w:lsdException w:name="Colorful List Accent 4" w:uiPriority="72"/>
-    <w:lsdException w:name="Colorful Grid Accent 4" w:uiPriority="73"/>
-    <w:lsdException w:name="Light Shading Accent 5" w:uiPriority="60"/>
-    <w:lsdException w:name="Light List Accent 5" w:uiPriority="61"/>
-    <w:lsdException w:name="Light Grid Accent 5" w:uiPriority="62"/>
-    <w:lsdException w:name="Medium Shading 1 Accent 5" w:uiPriority="63"/>
-    <w:lsdException w:name="Medium Shading 2 Accent 5" w:uiPriority="64"/>
-    <w:lsdException w:name="Medium List 1 Accent 5" w:uiPriority="65"/>
-    <w:lsdException w:name="Medium List 2 Accent 5" w:uiPriority="66"/>
-    <w:lsdException w:name="Medium Grid 1 Accent 5" w:uiPriority="67"/>
-    <w:lsdException w:name="Medium Grid 2 Accent 5" w:uiPriority="68"/>
-    <w:lsdException w:name="Medium Grid 3 Accent 5" w:uiPriority="69"/>
-    <w:lsdException w:name="Dark List Accent 5" w:uiPriority="70"/>
-    <w:lsdException w:name="Colorful Shading Accent 5" w:uiPriority="71"/>
-    <w:lsdException w:name="Colorful List Accent 5" w:uiPriority="72"/>
-    <w:lsdException w:name="Colorful Grid Accent 5" w:uiPriority="73"/>
-    <w:lsdException w:name="Light Shading Accent 6" w:uiPriority="60"/>
-    <w:lsdException w:name="Light List Accent 6" w:uiPriority="61"/>
-    <w:lsdException w:name="Light Grid Accent 6" w:uiPriority="62"/>
-    <w:lsdException w:name="Medium Shading 1 Accent 6" w:uiPriority="63"/>
-    <w:lsdException w:name="Medium Shading 2 Accent 6" w:uiPriority="64"/>
-    <w:lsdException w:name="Medium List 1 Accent 6" w:uiPriority="65"/>
-    <w:lsdException w:name="Medium List 2 Accent 6" w:uiPriority="66"/>
-    <w:lsdException w:name="Medium Grid 1 Accent 6" w:uiPriority="67"/>
-    <w:lsdException w:name="Medium Grid 2 Accent 6" w:uiPriority="68"/>
-    <w:lsdException w:name="Medium Grid 3 Accent 6" w:uiPriority="69"/>
-    <w:lsdException w:name="Dark List Accent 6" w:uiPriority="70"/>
-    <w:lsdException w:name="Colorful Shading Accent 6" w:uiPriority="71"/>
-    <w:lsdException w:name="Colorful List Accent 6" w:uiPriority="72"/>
-    <w:lsdException w:name="Colorful Grid Accent 6" w:uiPriority="73"/>
-    <w:lsdException w:name="Subtle Emphasis" w:uiPriority="19" w:qFormat="1"/>
-    <w:lsdException w:name="Intense Emphasis" w:uiPriority="21" w:qFormat="1"/>
-    <w:lsdException w:name="Subtle Reference" w:uiPriority="31" w:qFormat="1"/>
-    <w:lsdException w:name="Intense Reference" w:uiPriority="32" w:qFormat="1"/>
-    <w:lsdException w:name="Book Title" w:uiPriority="33" w:qFormat="1"/>
-    <w:lsdException w:name="Bibliography" w:semiHidden="1" w:uiPriority="37" w:unhideWhenUsed="1"/>
-    <w:lsdException w:name="TOC Heading" w:semiHidden="1" w:uiPriority="39" w:unhideWhenUsed="1" w:qFormat="1"/>
-    <w:lsdException w:name="Plain Table 1" w:uiPriority="41"/>
-    <w:lsdException w:name="Plain Table 2" w:uiPriority="42"/>
-    <w:lsdException w:name="Plain Table 3" w:uiPriority="43"/>
-    <w:lsdException w:name="Plain Table 4" w:uiPriority="44"/>
-    <w:lsdException w:name="Plain Table 5" w:uiPriority="45"/>
-    <w:lsdException w:name="Grid Table Light" w:uiPriority="40"/>
-    <w:lsdException w:name="Grid Table 1 Light" w:uiPriority="46"/>
-    <w:lsdException w:name="Grid Table 2" w:uiPriority="47"/>
-    <w:lsdException w:name="Grid Table 3" w:uiPriority="48"/>
-    <w:lsdException w:name="Grid Table 4" w:uiPriority="49"/>
-    <w:lsdException w:name="Grid Table 5 Dark" w:uiPriority="50"/>
-    <w:lsdException w:name="Grid Table 6 Colorful" w:uiPriority="51"/>
-    <w:lsdException w:name="Grid Table 7 Colorful" w:uiPriority="52"/>
-    <w:lsdException w:name="Grid Table 1 Light Accent 1" w:uiPriority="46"/>
-    <w:lsdException w:name="Grid Table 2 Accent 1" w:uiPriority="47"/>
-    <w:lsdException w:name="Grid Table 3 Accent 1" w:uiPriority="48"/>
-    <w:lsdException w:name="Grid Table 4 Accent 1" w:uiPriority="49"/>
-    <w:lsdException w:name="Grid Table 5 Dark Accent 1" w:uiPriority="50"/>
-    <w:lsdException w:name="Grid Table 6 Colorful Accent 1" w:uiPriority="51"/>
-    <w:lsdException w:name="Grid Table 7 Colorful Accent 1" w:uiPriority="52"/>
-    <w:lsdException w:name="Grid Table 1 Light Accent 2" w:uiPriority="46"/>
-    <w:lsdException w:name="Grid Table 2 Accent 2" w:uiPriority="47"/>
-    <w:lsdException w:name="Grid Table 3 Accent 2" w:uiPriority="48"/>
-    <w:lsdException w:name="Grid Table 4 Accent 2" w:uiPriority="49"/>
-    <w:lsdException w:name="Grid Table 5 Dark Accent 2" w:uiPriority="50"/>
-    <w:lsdException w:name="Grid Table 6 Colorful Accent 2" w:uiPriority="51"/>
-    <w:lsdException w:name="Grid Table 7 Colorful Accent 2" w:uiPriority="52"/>
-    <w:lsdException w:name="Grid Table 1 Light Accent 3" w:uiPriority="46"/>
-    <w:lsdException w:name="Grid Table 2 Accent 3" w:uiPriority="47"/>
-    <w:lsdException w:name="Grid Table 3 Accent 3" w:uiPriority="48"/>
-    <w:lsdException w:name="Grid Table 4 Accent 3" w:uiPriority="49"/>
-    <w:lsdException w:name="Grid Table 5 Dark Accent 3" w:uiPriority="50"/>
-    <w:lsdException w:name="Grid Table 6 Colorful Accent 3" w:uiPriority="51"/>
-    <w:lsdException w:name="Grid Table 7 Colorful Accent 3" w:uiPriority="52"/>
-    <w:lsdException w:name="Grid Table 1 Light Accent 4" w:uiPriority="46"/>
-    <w:lsdException w:name="Grid Table 2 Accent 4" w:uiPriority="47"/>
-    <w:lsdException w:name="Grid Table 3 Accent 4" w:uiPriority="48"/>
-    <w:lsdException w:name="Grid Table 4 Accent 4" w:uiPriority="49"/>
-    <w:lsdException w:name="Grid Table 5 Dark Accent 4" w:uiPriority="50"/>
-    <w:lsdException w:name="Grid Table 6 Colorful Accent 4" w:uiPriority="51"/>
-    <w:lsdException w:name="Grid Table 7 Colorful Accent 4" w:uiPriority="52"/>
-    <w:lsdException w:name="Grid Table 1 Light Accent 5" w:uiPriority="46"/>
-    <w:lsdException w:name="Grid Table 2 Accent 5" w:uiPriority="47"/>
-    <w:lsdException w:name="Grid Table 3 Accent 5" w:uiPriority="48"/>
-    <w:lsdException w:name="Grid Table 4 Accent 5" w:uiPriority="49"/>
-    <w:lsdException w:name="Grid Table 5 Dark Accent 5" w:uiPriority="50"/>
-    <w:lsdException w:name="Grid Table 6 Colorful Accent 5" w:uiPriority="51"/>
-    <w:lsdException w:name="Grid Table 7 Colorful Accent 5" w:uiPriority="52"/>
-    <w:lsdException w:name="Grid Table 1 Light Accent 6" w:uiPriority="46"/>
-    <w:lsdException w:name="Grid Table 2 Accent 6" w:uiPriority="47"/>
-    <w:lsdException w:name="Grid Table 3 Accent 6" w:uiPriority="48"/>
-    <w:lsdException w:name="Grid Table 4 Accent 6" w:uiPriority="49"/>
-    <w:lsdException w:name="Grid Table 5 Dark Accent 6" w:uiPriority="50"/>
-    <w:lsdException w:name="Grid Table 6 Colorful Accent 6" w:uiPriority="51"/>
-    <w:lsdException w:name="Grid Table 7 Colorful Accent 6" w:uiPriority="52"/>
-    <w:lsdException w:name="List Table 1 Light" w:uiPriority="46"/>
-    <w:lsdException w:name="List Table 2" w:uiPriority="47"/>
-    <w:lsdException w:name="List Table 3" w:uiPriority="48"/>
-    <w:lsdException w:name="List Table 4" w:uiPriority="49"/>
-    <w:lsdException w:name="List Table 5 Dark" w:uiPriority="50"/>
-    <w:lsdException w:name="List Table 6 Colorful" w:uiPriority="51"/>
-    <w:lsdException w:name="List Table 7 Colorful" w:uiPriority="52"/>
-    <w:lsdException w:name="List Table 1 Light Accent 1" w:uiPriority="46"/>
-    <w:lsdException w:name="List Table 2 Accent 1" w:uiPriority="47"/>
-    <w:lsdException w:name="List Table 3 Accent 1" w:uiPriority="48"/>
-    <w:lsdException w:name="List Table 4 Accent 1" w:uiPriority="49"/>
-    <w:lsdException w:name="List Table 5 Dark Accent 1" w:uiPriority="50"/>
-    <w:lsdException w:name="List Table 6 Colorful Accent 1" w:uiPriority="51"/>
-    <w:lsdException w:name="List Table 7 Colorful Accent 1" w:uiPriority="52"/>
-    <w:lsdException w:name="List Table 1 Light Accent 2" w:uiPriority="46"/>
-    <w:lsdException w:name="List Table 2 Accent 2" w:uiPriority="47"/>
-    <w:lsdException w:name="List Table 3 Accent 2" w:uiPriority="48"/>
-    <w:lsdException w:name="List Table 4 Accent 2" w:uiPriority="49"/>
-    <w:lsdException w:name="List Table 5 Dark Accent 2" w:uiPriority="50"/>
-    <w:lsdException w:name="List Table 6 Colorful Accent 2" w:uiPriority="51"/>
-    <w:lsdException w:name="List Table 7 Colorful Accent 2" w:uiPriority="52"/>
-    <w:lsdException w:name="List Table 1 Light Accent 3" w:uiPriority="46"/>
-    <w:lsdException w:name="List Table 2 Accent 3" w:uiPriority="47"/>
-    <w:lsdException w:name="List Table 3 Accent 3" w:uiPriority="48"/>
-    <w:lsdException w:name="List Table 4 Accent 3" w:uiPriority="49"/>
-    <w:lsdException w:name="List Table 5 Dark Accent 3" w:uiPriority="50"/>
-    <w:lsdException w:name="List Table 6 Colorful Accent 3" w:uiPriority="51"/>
-    <w:lsdException w:name="List Table 7 Colorful Accent 3" w:uiPriority="52"/>
-    <w:lsdException w:name="List Table 1 Light Accent 4" w:uiPriority="46"/>
-    <w:lsdException w:name="List Table 2 Accent 4" w:uiPriority="47"/>
-    <w:lsdException w:name="List Table 3 Accent 4" w:uiPriority="48"/>
-    <w:lsdException w:name="List Table 4 Accent 4" w:uiPriority="49"/>
-    <w:lsdException w:name="List Table 5 Dark Accent 4" w:uiPriority="50"/>
-    <w:lsdException w:name="List Table 6 Colorful Accent 4" w:uiPriority="51"/>
-    <w:lsdException w:name="List Table 7 Colorful Accent 4" w:uiPriority="52"/>
-    <w:lsdException w:name="List Table 1 Light Accent 5" w:uiPriority="46"/>
-    <w:lsdException w:name="List Table 2 Accent 5" w:uiPriority="47"/>
-    <w:lsdException w:name="List Table 3 Accent 5" w:uiPriority="48"/>
-    <w:lsdException w:name="List Table 4 Accent 5" w:uiPriority="49"/>
-    <w:lsdException w:name="List Table 5 Dark Accent 5" w:uiPriority="50"/>
-    <w:lsdException w:name="List Table 6 Colorful Accent 5" w:uiPriority="51"/>
-    <w:lsdException w:name="List Table 7 Colorful Accent 5" w:uiPriority="52"/>
-    <w:lsdException w:name="List Table 1 Light Accent 6" w:uiPriority="46"/>
-    <w:lsdException w:name="List Table 2 Accent 6" w:uiPriority="47"/>
-    <w:lsdException w:name="List Table 3 Accent 6" w:uiPriority="48"/>
-    <w:lsdException w:name="List Table 4 Accent 6" w:uiPriority="49"/>
-    <w:lsdException w:name="List Table 5 Dark Accent 6" w:uiPriority="50"/>
-    <w:lsdException w:name="List Table 6 Colorful Accent 6" w:uiPriority="51"/>
-    <w:lsdException w:name="List Table 7 Colorful Accent 6" w:uiPriority="52"/>
+  <w:latentStyles w:defLockedState="0" w:defUIPriority="99" w:defSemiHidden="1" w:defUnhideWhenUsed="1" w:defQFormat="0" w:count="276">
+    <w:lsdException w:name="Normal" w:semiHidden="0" w:uiPriority="0" w:unhideWhenUsed="0" w:qFormat="1"/>
+    <w:lsdException w:name="heading 1" w:semiHidden="0" w:uiPriority="9" w:unhideWhenUsed="0" w:qFormat="1"/>
+    <w:lsdException w:name="heading 2" w:uiPriority="9" w:qFormat="1"/>
+    <w:lsdException w:name="heading 3" w:uiPriority="9" w:qFormat="1"/>
+    <w:lsdException w:name="heading 4" w:uiPriority="9" w:qFormat="1"/>
+    <w:lsdException w:name="heading 5" w:uiPriority="9" w:qFormat="1"/>
+    <w:lsdException w:name="heading 6" w:uiPriority="9" w:qFormat="1"/>
+    <w:lsdException w:name="heading 7" w:uiPriority="9" w:qFormat="1"/>
+    <w:lsdException w:name="heading 8" w:uiPriority="9" w:qFormat="1"/>
+    <w:lsdException w:name="heading 9" w:uiPriority="9" w:qFormat="1"/>
+    <w:lsdException w:name="toc 1" w:uiPriority="39"/>
+    <w:lsdException w:name="toc 2" w:uiPriority="39"/>
+    <w:lsdException w:name="toc 3" w:uiPriority="39"/>
+    <w:lsdException w:name="toc 4" w:uiPriority="39"/>
+    <w:lsdException w:name="toc 5" w:uiPriority="39"/>
+    <w:lsdException w:name="toc 6" w:uiPriority="39"/>
+    <w:lsdException w:name="toc 7" w:uiPriority="39"/>
+    <w:lsdException w:name="toc 8" w:uiPriority="39"/>
+    <w:lsdException w:name="toc 9" w:uiPriority="39"/>
+    <w:lsdException w:name="caption" w:uiPriority="35" w:qFormat="1"/>
+    <w:lsdException w:name="Title" w:semiHidden="0" w:uiPriority="10" w:unhideWhenUsed="0" w:qFormat="1"/>
+    <w:lsdException w:name="Default Paragraph Font" w:uiPriority="1"/>
+    <w:lsdException w:name="Subtitle" w:semiHidden="0" w:uiPriority="11" w:unhideWhenUsed="0" w:qFormat="1"/>
+    <w:lsdException w:name="Strong" w:semiHidden="0" w:uiPriority="22" w:unhideWhenUsed="0" w:qFormat="1"/>
+    <w:lsdException w:name="Emphasis" w:semiHidden="0" w:uiPriority="20" w:unhideWhenUsed="0" w:qFormat="1"/>
+    <w:lsdException w:name="Table Grid" w:semiHidden="0" w:uiPriority="59" w:unhideWhenUsed="0"/>
+    <w:lsdException w:name="Note Level 1" w:semiHidden="0" w:unhideWhenUsed="0"/>
+    <w:lsdException w:name="Note Level 2" w:semiHidden="0" w:unhideWhenUsed="0"/>
+    <w:lsdException w:name="Note Level 3" w:semiHidden="0" w:unhideWhenUsed="0"/>
+    <w:lsdException w:name="Note Level 4" w:semiHidden="0" w:unhideWhenUsed="0"/>
+    <w:lsdException w:name="Note Level 5" w:semiHidden="0" w:unhideWhenUsed="0"/>
+    <w:lsdException w:name="Note Level 6" w:semiHidden="0" w:unhideWhenUsed="0"/>
+    <w:lsdException w:name="Note Level 7" w:semiHidden="0" w:unhideWhenUsed="0"/>
+    <w:lsdException w:name="Note Level 8" w:semiHidden="0" w:unhideWhenUsed="0"/>
+    <w:lsdException w:name="Note Level 9" w:semiHidden="0" w:unhideWhenUsed="0"/>
+    <w:lsdException w:name="Placeholder Text" w:unhideWhenUsed="0"/>
+    <w:lsdException w:name="No Spacing" w:semiHidden="0" w:uiPriority="1" w:unhideWhenUsed="0" w:qFormat="1"/>
+    <w:lsdException w:name="Light Shading" w:semiHidden="0" w:uiPriority="60" w:unhideWhenUsed="0"/>
+    <w:lsdException w:name="Light List" w:semiHidden="0" w:uiPriority="61" w:unhideWhenUsed="0"/>
+    <w:lsdException w:name="Light Grid" w:semiHidden="0" w:uiPriority="62" w:unhideWhenUsed="0"/>
+    <w:lsdException w:name="Medium Shading 1" w:semiHidden="0" w:uiPriority="63" w:unhideWhenUsed="0"/>
+    <w:lsdException w:name="Medium Shading 2" w:semiHidden="0" w:uiPriority="64" w:unhideWhenUsed="0"/>
+    <w:lsdException w:name="Medium List 1" w:semiHidden="0" w:uiPriority="65" w:unhideWhenUsed="0"/>
+    <w:lsdException w:name="Medium List 2" w:semiHidden="0" w:uiPriority="66" w:unhideWhenUsed="0"/>
+    <w:lsdException w:name="Medium Grid 1" w:semiHidden="0" w:uiPriority="67" w:unhideWhenUsed="0"/>
+    <w:lsdException w:name="Medium Grid 2" w:semiHidden="0" w:uiPriority="68" w:unhideWhenUsed="0"/>
+    <w:lsdException w:name="Medium Grid 3" w:semiHidden="0" w:uiPriority="69" w:unhideWhenUsed="0"/>
+    <w:lsdException w:name="Dark List" w:semiHidden="0" w:uiPriority="70" w:unhideWhenUsed="0"/>
+    <w:lsdException w:name="Colorful Shading" w:semiHidden="0" w:uiPriority="71" w:unhideWhenUsed="0"/>
+    <w:lsdException w:name="Colorful List" w:semiHidden="0" w:uiPriority="72" w:unhideWhenUsed="0"/>
+    <w:lsdException w:name="Colorful Grid" w:semiHidden="0" w:uiPriority="73" w:unhideWhenUsed="0"/>
+    <w:lsdException w:name="Light Shading Accent 1" w:semiHidden="0" w:uiPriority="60" w:unhideWhenUsed="0"/>
+    <w:lsdException w:name="Light List Accent 1" w:semiHidden="0" w:uiPriority="61" w:unhideWhenUsed="0"/>
+    <w:lsdException w:name="Light Grid Accent 1" w:semiHidden="0" w:uiPriority="62" w:unhideWhenUsed="0"/>
+    <w:lsdException w:name="Medium Shading 1 Accent 1" w:semiHidden="0" w:uiPriority="63" w:unhideWhenUsed="0"/>
+    <w:lsdException w:name="Medium Shading 2 Accent 1" w:semiHidden="0" w:uiPriority="64" w:unhideWhenUsed="0"/>
+    <w:lsdException w:name="Medium List 1 Accent 1" w:semiHidden="0" w:uiPriority="65" w:unhideWhenUsed="0"/>
+    <w:lsdException w:name="Revision" w:unhideWhenUsed="0"/>
+    <w:lsdException w:name="List Paragraph" w:semiHidden="0" w:uiPriority="34" w:unhideWhenUsed="0" w:qFormat="1"/>
+    <w:lsdException w:name="Quote" w:semiHidden="0" w:uiPriority="29" w:unhideWhenUsed="0" w:qFormat="1"/>
+    <w:lsdException w:name="Intense Quote" w:semiHidden="0" w:uiPriority="30" w:unhideWhenUsed="0" w:qFormat="1"/>
+    <w:lsdException w:name="Medium List 2 Accent 1" w:semiHidden="0" w:uiPriority="66" w:unhideWhenUsed="0"/>
+    <w:lsdException w:name="Medium Grid 1 Accent 1" w:semiHidden="0" w:uiPriority="67" w:unhideWhenUsed="0"/>
+    <w:lsdException w:name="Medium Grid 2 Accent 1" w:semiHidden="0" w:uiPriority="68" w:unhideWhenUsed="0"/>
+    <w:lsdException w:name="Medium Grid 3 Accent 1" w:semiHidden="0" w:uiPriority="69" w:unhideWhenUsed="0"/>
+    <w:lsdException w:name="Dark List Accent 1" w:semiHidden="0" w:uiPriority="70" w:unhideWhenUsed="0"/>
+    <w:lsdException w:name="Colorful Shading Accent 1" w:semiHidden="0" w:uiPriority="71" w:unhideWhenUsed="0"/>
+    <w:lsdException w:name="Colorful List Accent 1" w:semiHidden="0" w:uiPriority="72" w:unhideWhenUsed="0"/>
+    <w:lsdException w:name="Colorful Grid Accent 1" w:semiHidden="0" w:uiPriority="73" w:unhideWhenUsed="0"/>
+    <w:lsdException w:name="Light Shading Accent 2" w:semiHidden="0" w:uiPriority="60" w:unhideWhenUsed="0"/>
+    <w:lsdException w:name="Light List Accent 2" w:semiHidden="0" w:uiPriority="61" w:unhideWhenUsed="0"/>
+    <w:lsdException w:name="Light Grid Accent 2" w:semiHidden="0" w:uiPriority="62" w:unhideWhenUsed="0"/>
+    <w:lsdException w:name="Medium Shading 1 Accent 2" w:semiHidden="0" w:uiPriority="63" w:unhideWhenUsed="0"/>
+    <w:lsdException w:name="Medium Shading 2 Accent 2" w:semiHidden="0" w:uiPriority="64" w:unhideWhenUsed="0"/>
+    <w:lsdException w:name="Medium List 1 Accent 2" w:semiHidden="0" w:uiPriority="65" w:unhideWhenUsed="0"/>
+    <w:lsdException w:name="Medium List 2 Accent 2" w:semiHidden="0" w:uiPriority="66" w:unhideWhenUsed="0"/>
+    <w:lsdException w:name="Medium Grid 1 Accent 2" w:semiHidden="0" w:uiPriority="67" w:unhideWhenUsed="0"/>
+    <w:lsdException w:name="Medium Grid 2 Accent 2" w:semiHidden="0" w:uiPriority="68" w:unhideWhenUsed="0"/>
+    <w:lsdException w:name="Medium Grid 3 Accent 2" w:semiHidden="0" w:uiPriority="69" w:unhideWhenUsed="0"/>
+    <w:lsdException w:name="Dark List Accent 2" w:semiHidden="0" w:uiPriority="70" w:unhideWhenUsed="0"/>
+    <w:lsdException w:name="Colorful Shading Accent 2" w:semiHidden="0" w:uiPriority="71" w:unhideWhenUsed="0"/>
+    <w:lsdException w:name="Colorful List Accent 2" w:semiHidden="0" w:uiPriority="72" w:unhideWhenUsed="0"/>
+    <w:lsdException w:name="Colorful Grid Accent 2" w:semiHidden="0" w:uiPriority="73" w:unhideWhenUsed="0"/>
+    <w:lsdException w:name="Light Shading Accent 3" w:semiHidden="0" w:uiPriority="60" w:unhideWhenUsed="0"/>
+    <w:lsdException w:name="Light List Accent 3" w:semiHidden="0" w:uiPriority="61" w:unhideWhenUsed="0"/>
+    <w:lsdException w:name="Light Grid Accent 3" w:semiHidden="0" w:uiPriority="62" w:unhideWhenUsed="0"/>
+    <w:lsdException w:name="Medium Shading 1 Accent 3" w:semiHidden="0" w:uiPriority="63" w:unhideWhenUsed="0"/>
+    <w:lsdException w:name="Medium Shading 2 Accent 3" w:semiHidden="0" w:uiPriority="64" w:unhideWhenUsed="0"/>
+    <w:lsdException w:name="Medium List 1 Accent 3" w:semiHidden="0" w:uiPriority="65" w:unhideWhenUsed="0"/>
+    <w:lsdException w:name="Medium List 2 Accent 3" w:semiHidden="0" w:uiPriority="66" w:unhideWhenUsed="0"/>
+    <w:lsdException w:name="Medium Grid 1 Accent 3" w:semiHidden="0" w:uiPriority="67" w:unhideWhenUsed="0"/>
+    <w:lsdException w:name="Medium Grid 2 Accent 3" w:semiHidden="0" w:uiPriority="68" w:unhideWhenUsed="0"/>
+    <w:lsdException w:name="Medium Grid 3 Accent 3" w:semiHidden="0" w:uiPriority="69" w:unhideWhenUsed="0"/>
+    <w:lsdException w:name="Dark List Accent 3" w:semiHidden="0" w:uiPriority="70" w:unhideWhenUsed="0"/>
+    <w:lsdException w:name="Colorful Shading Accent 3" w:semiHidden="0" w:uiPriority="71" w:unhideWhenUsed="0"/>
+    <w:lsdException w:name="Colorful List Accent 3" w:semiHidden="0" w:uiPriority="72" w:unhideWhenUsed="0"/>
+    <w:lsdException w:name="Colorful Grid Accent 3" w:semiHidden="0" w:uiPriority="73" w:unhideWhenUsed="0"/>
+    <w:lsdException w:name="Light Shading Accent 4" w:semiHidden="0" w:uiPriority="60" w:unhideWhenUsed="0"/>
+    <w:lsdException w:name="Light List Accent 4" w:semiHidden="0" w:uiPriority="61" w:unhideWhenUsed="0"/>
+    <w:lsdException w:name="Light Grid Accent 4" w:semiHidden="0" w:uiPriority="62" w:unhideWhenUsed="0"/>
+    <w:lsdException w:name="Medium Shading 1 Accent 4" w:semiHidden="0" w:uiPriority="63" w:unhideWhenUsed="0"/>
+    <w:lsdException w:name="Medium Shading 2 Accent 4" w:semiHidden="0" w:uiPriority="64" w:unhideWhenUsed="0"/>
+    <w:lsdException w:name="Medium List 1 Accent 4" w:semiHidden="0" w:uiPriority="65" w:unhideWhenUsed="0"/>
+    <w:lsdException w:name="Medium List 2 Accent 4" w:semiHidden="0" w:uiPriority="66" w:unhideWhenUsed="0"/>
+    <w:lsdException w:name="Medium Grid 1 Accent 4" w:semiHidden="0" w:uiPriority="67" w:unhideWhenUsed="0"/>
+    <w:lsdException w:name="Medium Grid 2 Accent 4" w:semiHidden="0" w:uiPriority="68" w:unhideWhenUsed="0"/>
+    <w:lsdException w:name="Medium Grid 3 Accent 4" w:semiHidden="0" w:uiPriority="69" w:unhideWhenUsed="0"/>
+    <w:lsdException w:name="Dark List Accent 4" w:semiHidden="0" w:uiPriority="70" w:unhideWhenUsed="0"/>
+    <w:lsdException w:name="Colorful Shading Accent 4" w:semiHidden="0" w:uiPriority="71" w:unhideWhenUsed="0"/>
+    <w:lsdException w:name="Colorful List Accent 4" w:semiHidden="0" w:uiPriority="72" w:unhideWhenUsed="0"/>
+    <w:lsdException w:name="Colorful Grid Accent 4" w:semiHidden="0" w:uiPriority="73" w:unhideWhenUsed="0"/>
+    <w:lsdException w:name="Light Shading Accent 5" w:semiHidden="0" w:uiPriority="60" w:unhideWhenUsed="0"/>
+    <w:lsdException w:name="Light List Accent 5" w:semiHidden="0" w:uiPriority="61" w:unhideWhenUsed="0"/>
+    <w:lsdException w:name="Light Grid Accent 5" w:semiHidden="0" w:uiPriority="62" w:unhideWhenUsed="0"/>
+    <w:lsdException w:name="Medium Shading 1 Accent 5" w:semiHidden="0" w:uiPriority="63" w:unhideWhenUsed="0"/>
+    <w:lsdException w:name="Medium Shading 2 Accent 5" w:semiHidden="0" w:uiPriority="64" w:unhideWhenUsed="0"/>
+    <w:lsdException w:name="Medium List 1 Accent 5" w:semiHidden="0" w:uiPriority="65" w:unhideWhenUsed="0"/>
+    <w:lsdException w:name="Medium List 2 Accent 5" w:semiHidden="0" w:uiPriority="66" w:unhideWhenUsed="0"/>
+    <w:lsdException w:name="Medium Grid 1 Accent 5" w:semiHidden="0" w:uiPriority="67" w:unhideWhenUsed="0"/>
+    <w:lsdException w:name="Medium Grid 2 Accent 5" w:semiHidden="0" w:uiPriority="68" w:unhideWhenUsed="0"/>
+    <w:lsdException w:name="Medium Grid 3 Accent 5" w:semiHidden="0" w:uiPriority="69" w:unhideWhenUsed="0"/>
+    <w:lsdException w:name="Dark List Accent 5" w:semiHidden="0" w:uiPriority="70" w:unhideWhenUsed="0"/>
+    <w:lsdException w:name="Colorful Shading Accent 5" w:semiHidden="0" w:uiPriority="71" w:unhideWhenUsed="0"/>
+    <w:lsdException w:name="Colorful List Accent 5" w:semiHidden="0" w:uiPriority="72" w:unhideWhenUsed="0"/>
+    <w:lsdException w:name="Colorful Grid Accent 5" w:semiHidden="0" w:uiPriority="73" w:unhideWhenUsed="0"/>
+    <w:lsdException w:name="Light Shading Accent 6" w:semiHidden="0" w:uiPriority="60" w:unhideWhenUsed="0"/>
+    <w:lsdException w:name="Light List Accent 6" w:semiHidden="0" w:uiPriority="61" w:unhideWhenUsed="0"/>
+    <w:lsdException w:name="Light Grid Accent 6" w:semiHidden="0" w:uiPriority="62" w:unhideWhenUsed="0"/>
+    <w:lsdException w:name="Medium Shading 1 Accent 6" w:semiHidden="0" w:uiPriority="63" w:unhideWhenUsed="0"/>
+    <w:lsdException w:name="Medium Shading 2 Accent 6" w:semiHidden="0" w:uiPriority="64" w:unhideWhenUsed="0"/>
+    <w:lsdException w:name="Medium List 1 Accent 6" w:semiHidden="0" w:uiPriority="65" w:unhideWhenUsed="0"/>
+    <w:lsdException w:name="Medium List 2 Accent 6" w:semiHidden="0" w:uiPriority="66" w:unhideWhenUsed="0"/>
+    <w:lsdException w:name="Medium Grid 1 Accent 6" w:semiHidden="0" w:uiPriority="67" w:unhideWhenUsed="0"/>
+    <w:lsdException w:name="Medium Grid 2 Accent 6" w:semiHidden="0" w:uiPriority="68" w:unhideWhenUsed="0"/>
+    <w:lsdException w:name="Medium Grid 3 Accent 6" w:semiHidden="0" w:uiPriority="69" w:unhideWhenUsed="0"/>
+    <w:lsdException w:name="Dark List Accent 6" w:semiHidden="0" w:uiPriority="70" w:unhideWhenUsed="0"/>
+    <w:lsdException w:name="Colorful Shading Accent 6" w:semiHidden="0" w:uiPriority="71" w:unhideWhenUsed="0"/>
+    <w:lsdException w:name="Colorful List Accent 6" w:semiHidden="0" w:uiPriority="72" w:unhideWhenUsed="0"/>
+    <w:lsdException w:name="Colorful Grid Accent 6" w:semiHidden="0" w:uiPriority="73" w:unhideWhenUsed="0"/>
+    <w:lsdException w:name="Subtle Emphasis" w:semiHidden="0" w:uiPriority="19" w:unhideWhenUsed="0" w:qFormat="1"/>
+    <w:lsdException w:name="Intense Emphasis" w:semiHidden="0" w:uiPriority="21" w:unhideWhenUsed="0" w:qFormat="1"/>
+    <w:lsdException w:name="Subtle Reference" w:semiHidden="0" w:uiPriority="31" w:unhideWhenUsed="0" w:qFormat="1"/>
+    <w:lsdException w:name="Intense Reference" w:semiHidden="0" w:uiPriority="32" w:unhideWhenUsed="0" w:qFormat="1"/>
+    <w:lsdException w:name="Book Title" w:semiHidden="0" w:uiPriority="33" w:unhideWhenUsed="0" w:qFormat="1"/>
+    <w:lsdException w:name="Bibliography" w:uiPriority="37"/>
+    <w:lsdException w:name="TOC Heading" w:uiPriority="39" w:qFormat="1"/>
   </w:latentStyles>
   <w:style w:type="paragraph" w:default="1" w:styleId="Normal">
     <w:name w:val="Normal"/>
@@ -3240,6 +3003,7 @@
     <w:uiPriority w:val="59"/>
     <w:rsid w:val="008B3E90"/>
     <w:tblPr>
+      <w:tblInd w:w="0" w:type="dxa"/>
       <w:tblBorders>
         <w:top w:val="single" w:sz="4" w:space="0" w:color="auto"/>
         <w:left w:val="single" w:sz="4" w:space="0" w:color="auto"/>
@@ -3248,6 +3012,279 @@
         <w:insideH w:val="single" w:sz="4" w:space="0" w:color="auto"/>
         <w:insideV w:val="single" w:sz="4" w:space="0" w:color="auto"/>
       </w:tblBorders>
+      <w:tblCellMar>
+        <w:top w:w="0" w:type="dxa"/>
+        <w:left w:w="108" w:type="dxa"/>
+        <w:bottom w:w="0" w:type="dxa"/>
+        <w:right w:w="108" w:type="dxa"/>
+      </w:tblCellMar>
+    </w:tblPr>
+  </w:style>
+</w:styles>
+</file>
+
+<file path=word/stylesWithEffects.xml><?xml version="1.0" encoding="utf-8"?>
+<w:styles xmlns:wpc="http://schemas.microsoft.com/office/word/2010/wordprocessingCanvas" xmlns:mo="http://schemas.microsoft.com/office/mac/office/2008/main" xmlns:mc="http://schemas.openxmlformats.org/markup-compatibility/2006" xmlns:mv="urn:schemas-microsoft-com:mac:vml" xmlns:o="urn:schemas-microsoft-com:office:office" xmlns:r="http://schemas.openxmlformats.org/officeDocument/2006/relationships" xmlns:m="http://schemas.openxmlformats.org/officeDocument/2006/math" xmlns:v="urn:schemas-microsoft-com:vml" xmlns:wp14="http://schemas.microsoft.com/office/word/2010/wordprocessingDrawing" xmlns:wp="http://schemas.openxmlformats.org/drawingml/2006/wordprocessingDrawing" xmlns:w10="urn:schemas-microsoft-com:office:word" xmlns:w="http://schemas.openxmlformats.org/wordprocessingml/2006/main" xmlns:w14="http://schemas.microsoft.com/office/word/2010/wordml" xmlns:wpg="http://schemas.microsoft.com/office/word/2010/wordprocessingGroup" xmlns:wpi="http://schemas.microsoft.com/office/word/2010/wordprocessingInk" xmlns:wne="http://schemas.microsoft.com/office/word/2006/wordml" xmlns:wps="http://schemas.microsoft.com/office/word/2010/wordprocessingShape" mc:Ignorable="w14 wp14">
+  <w:docDefaults>
+    <w:rPrDefault>
+      <w:rPr>
+        <w:rFonts w:ascii="Cambria" w:eastAsia="MS Mincho" w:hAnsi="Cambria" w:cs="Times New Roman"/>
+        <w:lang w:val="en-US" w:eastAsia="ja-JP" w:bidi="ar-SA"/>
+      </w:rPr>
+    </w:rPrDefault>
+    <w:pPrDefault/>
+  </w:docDefaults>
+  <w:latentStyles w:defLockedState="0" w:defUIPriority="99" w:defSemiHidden="1" w:defUnhideWhenUsed="1" w:defQFormat="0" w:count="276">
+    <w:lsdException w:name="Normal" w:semiHidden="0" w:uiPriority="0" w:unhideWhenUsed="0" w:qFormat="1"/>
+    <w:lsdException w:name="heading 1" w:semiHidden="0" w:uiPriority="9" w:unhideWhenUsed="0" w:qFormat="1"/>
+    <w:lsdException w:name="heading 2" w:uiPriority="9" w:qFormat="1"/>
+    <w:lsdException w:name="heading 3" w:uiPriority="9" w:qFormat="1"/>
+    <w:lsdException w:name="heading 4" w:uiPriority="9" w:qFormat="1"/>
+    <w:lsdException w:name="heading 5" w:uiPriority="9" w:qFormat="1"/>
+    <w:lsdException w:name="heading 6" w:uiPriority="9" w:qFormat="1"/>
+    <w:lsdException w:name="heading 7" w:uiPriority="9" w:qFormat="1"/>
+    <w:lsdException w:name="heading 8" w:uiPriority="9" w:qFormat="1"/>
+    <w:lsdException w:name="heading 9" w:uiPriority="9" w:qFormat="1"/>
+    <w:lsdException w:name="toc 1" w:uiPriority="39"/>
+    <w:lsdException w:name="toc 2" w:uiPriority="39"/>
+    <w:lsdException w:name="toc 3" w:uiPriority="39"/>
+    <w:lsdException w:name="toc 4" w:uiPriority="39"/>
+    <w:lsdException w:name="toc 5" w:uiPriority="39"/>
+    <w:lsdException w:name="toc 6" w:uiPriority="39"/>
+    <w:lsdException w:name="toc 7" w:uiPriority="39"/>
+    <w:lsdException w:name="toc 8" w:uiPriority="39"/>
+    <w:lsdException w:name="toc 9" w:uiPriority="39"/>
+    <w:lsdException w:name="caption" w:uiPriority="35" w:qFormat="1"/>
+    <w:lsdException w:name="Title" w:semiHidden="0" w:uiPriority="10" w:unhideWhenUsed="0" w:qFormat="1"/>
+    <w:lsdException w:name="Default Paragraph Font" w:uiPriority="1"/>
+    <w:lsdException w:name="Subtitle" w:semiHidden="0" w:uiPriority="11" w:unhideWhenUsed="0" w:qFormat="1"/>
+    <w:lsdException w:name="Strong" w:semiHidden="0" w:uiPriority="22" w:unhideWhenUsed="0" w:qFormat="1"/>
+    <w:lsdException w:name="Emphasis" w:semiHidden="0" w:uiPriority="20" w:unhideWhenUsed="0" w:qFormat="1"/>
+    <w:lsdException w:name="Table Grid" w:semiHidden="0" w:uiPriority="59" w:unhideWhenUsed="0"/>
+    <w:lsdException w:name="Note Level 1" w:semiHidden="0" w:unhideWhenUsed="0"/>
+    <w:lsdException w:name="Note Level 2" w:semiHidden="0" w:unhideWhenUsed="0"/>
+    <w:lsdException w:name="Note Level 3" w:semiHidden="0" w:unhideWhenUsed="0"/>
+    <w:lsdException w:name="Note Level 4" w:semiHidden="0" w:unhideWhenUsed="0"/>
+    <w:lsdException w:name="Note Level 5" w:semiHidden="0" w:unhideWhenUsed="0"/>
+    <w:lsdException w:name="Note Level 6" w:semiHidden="0" w:unhideWhenUsed="0"/>
+    <w:lsdException w:name="Note Level 7" w:semiHidden="0" w:unhideWhenUsed="0"/>
+    <w:lsdException w:name="Note Level 8" w:semiHidden="0" w:unhideWhenUsed="0"/>
+    <w:lsdException w:name="Note Level 9" w:semiHidden="0" w:unhideWhenUsed="0"/>
+    <w:lsdException w:name="Placeholder Text" w:unhideWhenUsed="0"/>
+    <w:lsdException w:name="No Spacing" w:semiHidden="0" w:uiPriority="1" w:unhideWhenUsed="0" w:qFormat="1"/>
+    <w:lsdException w:name="Light Shading" w:semiHidden="0" w:uiPriority="60" w:unhideWhenUsed="0"/>
+    <w:lsdException w:name="Light List" w:semiHidden="0" w:uiPriority="61" w:unhideWhenUsed="0"/>
+    <w:lsdException w:name="Light Grid" w:semiHidden="0" w:uiPriority="62" w:unhideWhenUsed="0"/>
+    <w:lsdException w:name="Medium Shading 1" w:semiHidden="0" w:uiPriority="63" w:unhideWhenUsed="0"/>
+    <w:lsdException w:name="Medium Shading 2" w:semiHidden="0" w:uiPriority="64" w:unhideWhenUsed="0"/>
+    <w:lsdException w:name="Medium List 1" w:semiHidden="0" w:uiPriority="65" w:unhideWhenUsed="0"/>
+    <w:lsdException w:name="Medium List 2" w:semiHidden="0" w:uiPriority="66" w:unhideWhenUsed="0"/>
+    <w:lsdException w:name="Medium Grid 1" w:semiHidden="0" w:uiPriority="67" w:unhideWhenUsed="0"/>
+    <w:lsdException w:name="Medium Grid 2" w:semiHidden="0" w:uiPriority="68" w:unhideWhenUsed="0"/>
+    <w:lsdException w:name="Medium Grid 3" w:semiHidden="0" w:uiPriority="69" w:unhideWhenUsed="0"/>
+    <w:lsdException w:name="Dark List" w:semiHidden="0" w:uiPriority="70" w:unhideWhenUsed="0"/>
+    <w:lsdException w:name="Colorful Shading" w:semiHidden="0" w:uiPriority="71" w:unhideWhenUsed="0"/>
+    <w:lsdException w:name="Colorful List" w:semiHidden="0" w:uiPriority="72" w:unhideWhenUsed="0"/>
+    <w:lsdException w:name="Colorful Grid" w:semiHidden="0" w:uiPriority="73" w:unhideWhenUsed="0"/>
+    <w:lsdException w:name="Light Shading Accent 1" w:semiHidden="0" w:uiPriority="60" w:unhideWhenUsed="0"/>
+    <w:lsdException w:name="Light List Accent 1" w:semiHidden="0" w:uiPriority="61" w:unhideWhenUsed="0"/>
+    <w:lsdException w:name="Light Grid Accent 1" w:semiHidden="0" w:uiPriority="62" w:unhideWhenUsed="0"/>
+    <w:lsdException w:name="Medium Shading 1 Accent 1" w:semiHidden="0" w:uiPriority="63" w:unhideWhenUsed="0"/>
+    <w:lsdException w:name="Medium Shading 2 Accent 1" w:semiHidden="0" w:uiPriority="64" w:unhideWhenUsed="0"/>
+    <w:lsdException w:name="Medium List 1 Accent 1" w:semiHidden="0" w:uiPriority="65" w:unhideWhenUsed="0"/>
+    <w:lsdException w:name="Revision" w:unhideWhenUsed="0"/>
+    <w:lsdException w:name="List Paragraph" w:semiHidden="0" w:uiPriority="34" w:unhideWhenUsed="0" w:qFormat="1"/>
+    <w:lsdException w:name="Quote" w:semiHidden="0" w:uiPriority="29" w:unhideWhenUsed="0" w:qFormat="1"/>
+    <w:lsdException w:name="Intense Quote" w:semiHidden="0" w:uiPriority="30" w:unhideWhenUsed="0" w:qFormat="1"/>
+    <w:lsdException w:name="Medium List 2 Accent 1" w:semiHidden="0" w:uiPriority="66" w:unhideWhenUsed="0"/>
+    <w:lsdException w:name="Medium Grid 1 Accent 1" w:semiHidden="0" w:uiPriority="67" w:unhideWhenUsed="0"/>
+    <w:lsdException w:name="Medium Grid 2 Accent 1" w:semiHidden="0" w:uiPriority="68" w:unhideWhenUsed="0"/>
+    <w:lsdException w:name="Medium Grid 3 Accent 1" w:semiHidden="0" w:uiPriority="69" w:unhideWhenUsed="0"/>
+    <w:lsdException w:name="Dark List Accent 1" w:semiHidden="0" w:uiPriority="70" w:unhideWhenUsed="0"/>
+    <w:lsdException w:name="Colorful Shading Accent 1" w:semiHidden="0" w:uiPriority="71" w:unhideWhenUsed="0"/>
+    <w:lsdException w:name="Colorful List Accent 1" w:semiHidden="0" w:uiPriority="72" w:unhideWhenUsed="0"/>
+    <w:lsdException w:name="Colorful Grid Accent 1" w:semiHidden="0" w:uiPriority="73" w:unhideWhenUsed="0"/>
+    <w:lsdException w:name="Light Shading Accent 2" w:semiHidden="0" w:uiPriority="60" w:unhideWhenUsed="0"/>
+    <w:lsdException w:name="Light List Accent 2" w:semiHidden="0" w:uiPriority="61" w:unhideWhenUsed="0"/>
+    <w:lsdException w:name="Light Grid Accent 2" w:semiHidden="0" w:uiPriority="62" w:unhideWhenUsed="0"/>
+    <w:lsdException w:name="Medium Shading 1 Accent 2" w:semiHidden="0" w:uiPriority="63" w:unhideWhenUsed="0"/>
+    <w:lsdException w:name="Medium Shading 2 Accent 2" w:semiHidden="0" w:uiPriority="64" w:unhideWhenUsed="0"/>
+    <w:lsdException w:name="Medium List 1 Accent 2" w:semiHidden="0" w:uiPriority="65" w:unhideWhenUsed="0"/>
+    <w:lsdException w:name="Medium List 2 Accent 2" w:semiHidden="0" w:uiPriority="66" w:unhideWhenUsed="0"/>
+    <w:lsdException w:name="Medium Grid 1 Accent 2" w:semiHidden="0" w:uiPriority="67" w:unhideWhenUsed="0"/>
+    <w:lsdException w:name="Medium Grid 2 Accent 2" w:semiHidden="0" w:uiPriority="68" w:unhideWhenUsed="0"/>
+    <w:lsdException w:name="Medium Grid 3 Accent 2" w:semiHidden="0" w:uiPriority="69" w:unhideWhenUsed="0"/>
+    <w:lsdException w:name="Dark List Accent 2" w:semiHidden="0" w:uiPriority="70" w:unhideWhenUsed="0"/>
+    <w:lsdException w:name="Colorful Shading Accent 2" w:semiHidden="0" w:uiPriority="71" w:unhideWhenUsed="0"/>
+    <w:lsdException w:name="Colorful List Accent 2" w:semiHidden="0" w:uiPriority="72" w:unhideWhenUsed="0"/>
+    <w:lsdException w:name="Colorful Grid Accent 2" w:semiHidden="0" w:uiPriority="73" w:unhideWhenUsed="0"/>
+    <w:lsdException w:name="Light Shading Accent 3" w:semiHidden="0" w:uiPriority="60" w:unhideWhenUsed="0"/>
+    <w:lsdException w:name="Light List Accent 3" w:semiHidden="0" w:uiPriority="61" w:unhideWhenUsed="0"/>
+    <w:lsdException w:name="Light Grid Accent 3" w:semiHidden="0" w:uiPriority="62" w:unhideWhenUsed="0"/>
+    <w:lsdException w:name="Medium Shading 1 Accent 3" w:semiHidden="0" w:uiPriority="63" w:unhideWhenUsed="0"/>
+    <w:lsdException w:name="Medium Shading 2 Accent 3" w:semiHidden="0" w:uiPriority="64" w:unhideWhenUsed="0"/>
+    <w:lsdException w:name="Medium List 1 Accent 3" w:semiHidden="0" w:uiPriority="65" w:unhideWhenUsed="0"/>
+    <w:lsdException w:name="Medium List 2 Accent 3" w:semiHidden="0" w:uiPriority="66" w:unhideWhenUsed="0"/>
+    <w:lsdException w:name="Medium Grid 1 Accent 3" w:semiHidden="0" w:uiPriority="67" w:unhideWhenUsed="0"/>
+    <w:lsdException w:name="Medium Grid 2 Accent 3" w:semiHidden="0" w:uiPriority="68" w:unhideWhenUsed="0"/>
+    <w:lsdException w:name="Medium Grid 3 Accent 3" w:semiHidden="0" w:uiPriority="69" w:unhideWhenUsed="0"/>
+    <w:lsdException w:name="Dark List Accent 3" w:semiHidden="0" w:uiPriority="70" w:unhideWhenUsed="0"/>
+    <w:lsdException w:name="Colorful Shading Accent 3" w:semiHidden="0" w:uiPriority="71" w:unhideWhenUsed="0"/>
+    <w:lsdException w:name="Colorful List Accent 3" w:semiHidden="0" w:uiPriority="72" w:unhideWhenUsed="0"/>
+    <w:lsdException w:name="Colorful Grid Accent 3" w:semiHidden="0" w:uiPriority="73" w:unhideWhenUsed="0"/>
+    <w:lsdException w:name="Light Shading Accent 4" w:semiHidden="0" w:uiPriority="60" w:unhideWhenUsed="0"/>
+    <w:lsdException w:name="Light List Accent 4" w:semiHidden="0" w:uiPriority="61" w:unhideWhenUsed="0"/>
+    <w:lsdException w:name="Light Grid Accent 4" w:semiHidden="0" w:uiPriority="62" w:unhideWhenUsed="0"/>
+    <w:lsdException w:name="Medium Shading 1 Accent 4" w:semiHidden="0" w:uiPriority="63" w:unhideWhenUsed="0"/>
+    <w:lsdException w:name="Medium Shading 2 Accent 4" w:semiHidden="0" w:uiPriority="64" w:unhideWhenUsed="0"/>
+    <w:lsdException w:name="Medium List 1 Accent 4" w:semiHidden="0" w:uiPriority="65" w:unhideWhenUsed="0"/>
+    <w:lsdException w:name="Medium List 2 Accent 4" w:semiHidden="0" w:uiPriority="66" w:unhideWhenUsed="0"/>
+    <w:lsdException w:name="Medium Grid 1 Accent 4" w:semiHidden="0" w:uiPriority="67" w:unhideWhenUsed="0"/>
+    <w:lsdException w:name="Medium Grid 2 Accent 4" w:semiHidden="0" w:uiPriority="68" w:unhideWhenUsed="0"/>
+    <w:lsdException w:name="Medium Grid 3 Accent 4" w:semiHidden="0" w:uiPriority="69" w:unhideWhenUsed="0"/>
+    <w:lsdException w:name="Dark List Accent 4" w:semiHidden="0" w:uiPriority="70" w:unhideWhenUsed="0"/>
+    <w:lsdException w:name="Colorful Shading Accent 4" w:semiHidden="0" w:uiPriority="71" w:unhideWhenUsed="0"/>
+    <w:lsdException w:name="Colorful List Accent 4" w:semiHidden="0" w:uiPriority="72" w:unhideWhenUsed="0"/>
+    <w:lsdException w:name="Colorful Grid Accent 4" w:semiHidden="0" w:uiPriority="73" w:unhideWhenUsed="0"/>
+    <w:lsdException w:name="Light Shading Accent 5" w:semiHidden="0" w:uiPriority="60" w:unhideWhenUsed="0"/>
+    <w:lsdException w:name="Light List Accent 5" w:semiHidden="0" w:uiPriority="61" w:unhideWhenUsed="0"/>
+    <w:lsdException w:name="Light Grid Accent 5" w:semiHidden="0" w:uiPriority="62" w:unhideWhenUsed="0"/>
+    <w:lsdException w:name="Medium Shading 1 Accent 5" w:semiHidden="0" w:uiPriority="63" w:unhideWhenUsed="0"/>
+    <w:lsdException w:name="Medium Shading 2 Accent 5" w:semiHidden="0" w:uiPriority="64" w:unhideWhenUsed="0"/>
+    <w:lsdException w:name="Medium List 1 Accent 5" w:semiHidden="0" w:uiPriority="65" w:unhideWhenUsed="0"/>
+    <w:lsdException w:name="Medium List 2 Accent 5" w:semiHidden="0" w:uiPriority="66" w:unhideWhenUsed="0"/>
+    <w:lsdException w:name="Medium Grid 1 Accent 5" w:semiHidden="0" w:uiPriority="67" w:unhideWhenUsed="0"/>
+    <w:lsdException w:name="Medium Grid 2 Accent 5" w:semiHidden="0" w:uiPriority="68" w:unhideWhenUsed="0"/>
+    <w:lsdException w:name="Medium Grid 3 Accent 5" w:semiHidden="0" w:uiPriority="69" w:unhideWhenUsed="0"/>
+    <w:lsdException w:name="Dark List Accent 5" w:semiHidden="0" w:uiPriority="70" w:unhideWhenUsed="0"/>
+    <w:lsdException w:name="Colorful Shading Accent 5" w:semiHidden="0" w:uiPriority="71" w:unhideWhenUsed="0"/>
+    <w:lsdException w:name="Colorful List Accent 5" w:semiHidden="0" w:uiPriority="72" w:unhideWhenUsed="0"/>
+    <w:lsdException w:name="Colorful Grid Accent 5" w:semiHidden="0" w:uiPriority="73" w:unhideWhenUsed="0"/>
+    <w:lsdException w:name="Light Shading Accent 6" w:semiHidden="0" w:uiPriority="60" w:unhideWhenUsed="0"/>
+    <w:lsdException w:name="Light List Accent 6" w:semiHidden="0" w:uiPriority="61" w:unhideWhenUsed="0"/>
+    <w:lsdException w:name="Light Grid Accent 6" w:semiHidden="0" w:uiPriority="62" w:unhideWhenUsed="0"/>
+    <w:lsdException w:name="Medium Shading 1 Accent 6" w:semiHidden="0" w:uiPriority="63" w:unhideWhenUsed="0"/>
+    <w:lsdException w:name="Medium Shading 2 Accent 6" w:semiHidden="0" w:uiPriority="64" w:unhideWhenUsed="0"/>
+    <w:lsdException w:name="Medium List 1 Accent 6" w:semiHidden="0" w:uiPriority="65" w:unhideWhenUsed="0"/>
+    <w:lsdException w:name="Medium List 2 Accent 6" w:semiHidden="0" w:uiPriority="66" w:unhideWhenUsed="0"/>
+    <w:lsdException w:name="Medium Grid 1 Accent 6" w:semiHidden="0" w:uiPriority="67" w:unhideWhenUsed="0"/>
+    <w:lsdException w:name="Medium Grid 2 Accent 6" w:semiHidden="0" w:uiPriority="68" w:unhideWhenUsed="0"/>
+    <w:lsdException w:name="Medium Grid 3 Accent 6" w:semiHidden="0" w:uiPriority="69" w:unhideWhenUsed="0"/>
+    <w:lsdException w:name="Dark List Accent 6" w:semiHidden="0" w:uiPriority="70" w:unhideWhenUsed="0"/>
+    <w:lsdException w:name="Colorful Shading Accent 6" w:semiHidden="0" w:uiPriority="71" w:unhideWhenUsed="0"/>
+    <w:lsdException w:name="Colorful List Accent 6" w:semiHidden="0" w:uiPriority="72" w:unhideWhenUsed="0"/>
+    <w:lsdException w:name="Colorful Grid Accent 6" w:semiHidden="0" w:uiPriority="73" w:unhideWhenUsed="0"/>
+    <w:lsdException w:name="Subtle Emphasis" w:semiHidden="0" w:uiPriority="19" w:unhideWhenUsed="0" w:qFormat="1"/>
+    <w:lsdException w:name="Intense Emphasis" w:semiHidden="0" w:uiPriority="21" w:unhideWhenUsed="0" w:qFormat="1"/>
+    <w:lsdException w:name="Subtle Reference" w:semiHidden="0" w:uiPriority="31" w:unhideWhenUsed="0" w:qFormat="1"/>
+    <w:lsdException w:name="Intense Reference" w:semiHidden="0" w:uiPriority="32" w:unhideWhenUsed="0" w:qFormat="1"/>
+    <w:lsdException w:name="Book Title" w:semiHidden="0" w:uiPriority="33" w:unhideWhenUsed="0" w:qFormat="1"/>
+    <w:lsdException w:name="Bibliography" w:uiPriority="37"/>
+    <w:lsdException w:name="TOC Heading" w:uiPriority="39" w:qFormat="1"/>
+  </w:latentStyles>
+  <w:style w:type="paragraph" w:default="1" w:styleId="Normal">
+    <w:name w:val="Normal"/>
+    <w:qFormat/>
+    <w:rPr>
+      <w:sz w:val="24"/>
+      <w:szCs w:val="24"/>
+      <w:lang w:eastAsia="en-US"/>
+    </w:rPr>
+  </w:style>
+  <w:style w:type="character" w:default="1" w:styleId="DefaultParagraphFont">
+    <w:name w:val="Default Paragraph Font"/>
+    <w:uiPriority w:val="1"/>
+    <w:semiHidden/>
+    <w:unhideWhenUsed/>
+  </w:style>
+  <w:style w:type="table" w:default="1" w:styleId="TableNormal">
+    <w:name w:val="Normal Table"/>
+    <w:uiPriority w:val="99"/>
+    <w:semiHidden/>
+    <w:unhideWhenUsed/>
+    <w:tblPr>
+      <w:tblInd w:w="0" w:type="dxa"/>
+      <w:tblCellMar>
+        <w:top w:w="0" w:type="dxa"/>
+        <w:left w:w="108" w:type="dxa"/>
+        <w:bottom w:w="0" w:type="dxa"/>
+        <w:right w:w="108" w:type="dxa"/>
+      </w:tblCellMar>
+    </w:tblPr>
+  </w:style>
+  <w:style w:type="numbering" w:default="1" w:styleId="NoList">
+    <w:name w:val="No List"/>
+    <w:uiPriority w:val="99"/>
+    <w:semiHidden/>
+    <w:unhideWhenUsed/>
+  </w:style>
+  <w:style w:type="character" w:styleId="PlaceholderText">
+    <w:name w:val="Placeholder Text"/>
+    <w:uiPriority w:val="99"/>
+    <w:semiHidden/>
+    <w:rsid w:val="0079474E"/>
+    <w:rPr>
+      <w:color w:val="808080"/>
+    </w:rPr>
+  </w:style>
+  <w:style w:type="paragraph" w:styleId="BalloonText">
+    <w:name w:val="Balloon Text"/>
+    <w:basedOn w:val="Normal"/>
+    <w:link w:val="BalloonTextChar"/>
+    <w:uiPriority w:val="99"/>
+    <w:semiHidden/>
+    <w:unhideWhenUsed/>
+    <w:rsid w:val="0079474E"/>
+    <w:rPr>
+      <w:rFonts w:ascii="Lucida Grande" w:hAnsi="Lucida Grande" w:cs="Lucida Grande"/>
+      <w:sz w:val="18"/>
+      <w:szCs w:val="18"/>
+    </w:rPr>
+  </w:style>
+  <w:style w:type="character" w:customStyle="1" w:styleId="BalloonTextChar">
+    <w:name w:val="Balloon Text Char"/>
+    <w:link w:val="BalloonText"/>
+    <w:uiPriority w:val="99"/>
+    <w:semiHidden/>
+    <w:rsid w:val="0079474E"/>
+    <w:rPr>
+      <w:rFonts w:ascii="Lucida Grande" w:hAnsi="Lucida Grande" w:cs="Lucida Grande"/>
+      <w:sz w:val="18"/>
+      <w:szCs w:val="18"/>
+    </w:rPr>
+  </w:style>
+  <w:style w:type="paragraph" w:styleId="ListParagraph">
+    <w:name w:val="List Paragraph"/>
+    <w:basedOn w:val="Normal"/>
+    <w:uiPriority w:val="34"/>
+    <w:qFormat/>
+    <w:rsid w:val="007D40F5"/>
+    <w:pPr>
+      <w:ind w:left="720"/>
+      <w:contextualSpacing/>
+    </w:pPr>
+  </w:style>
+  <w:style w:type="table" w:styleId="TableGrid">
+    <w:name w:val="Table Grid"/>
+    <w:basedOn w:val="TableNormal"/>
+    <w:uiPriority w:val="59"/>
+    <w:rsid w:val="008B3E90"/>
+    <w:tblPr>
+      <w:tblInd w:w="0" w:type="dxa"/>
+      <w:tblBorders>
+        <w:top w:val="single" w:sz="4" w:space="0" w:color="auto"/>
+        <w:left w:val="single" w:sz="4" w:space="0" w:color="auto"/>
+        <w:bottom w:val="single" w:sz="4" w:space="0" w:color="auto"/>
+        <w:right w:val="single" w:sz="4" w:space="0" w:color="auto"/>
+        <w:insideH w:val="single" w:sz="4" w:space="0" w:color="auto"/>
+        <w:insideV w:val="single" w:sz="4" w:space="0" w:color="auto"/>
+      </w:tblBorders>
+      <w:tblCellMar>
+        <w:top w:w="0" w:type="dxa"/>
+        <w:left w:w="108" w:type="dxa"/>
+        <w:bottom w:w="0" w:type="dxa"/>
+        <w:right w:w="108" w:type="dxa"/>
+      </w:tblCellMar>
     </w:tblPr>
   </w:style>
 </w:styles>
@@ -3289,6 +3326,7 @@
           </a:p>
         </c:rich>
       </c:tx>
+      <c:layout/>
       <c:overlay val="0"/>
     </c:title>
     <c:autoTitleDeleted val="0"/>
@@ -3298,10 +3336,10 @@
           <c:layoutTarget val="inner"/>
           <c:xMode val="edge"/>
           <c:yMode val="edge"/>
-          <c:x val="0.21195738897417696"/>
-          <c:y val="0.14006469798936955"/>
-          <c:w val="0.74684489124394038"/>
-          <c:h val="0.67051956022009795"/>
+          <c:x val="0.211957388974177"/>
+          <c:y val="0.14006469798937"/>
+          <c:w val="0.746844891243941"/>
+          <c:h val="0.670519560220098"/>
         </c:manualLayout>
       </c:layout>
       <c:lineChart>
@@ -3328,16 +3366,16 @@
                 <c:formatCode>0</c:formatCode>
                 <c:ptCount val="4"/>
                 <c:pt idx="0">
-                  <c:v>256</c:v>
+                  <c:v>256.0</c:v>
                 </c:pt>
                 <c:pt idx="1">
-                  <c:v>512</c:v>
+                  <c:v>512.0</c:v>
                 </c:pt>
                 <c:pt idx="2">
-                  <c:v>1024</c:v>
+                  <c:v>1024.0</c:v>
                 </c:pt>
                 <c:pt idx="3">
-                  <c:v>2048</c:v>
+                  <c:v>2048.0</c:v>
                 </c:pt>
               </c:numCache>
             </c:numRef>
@@ -3349,13 +3387,13 @@
                 <c:formatCode>0.00</c:formatCode>
                 <c:ptCount val="4"/>
                 <c:pt idx="0">
-                  <c:v>16.999960000000002</c:v>
+                  <c:v>16.99996000000001</c:v>
                 </c:pt>
                 <c:pt idx="1">
-                  <c:v>69.000005999999999</c:v>
+                  <c:v>69.000006</c:v>
                 </c:pt>
                 <c:pt idx="2">
-                  <c:v>379.99987599999997</c:v>
+                  <c:v>379.9998759999999</c:v>
                 </c:pt>
                 <c:pt idx="3">
                   <c:v>2740.999937</c:v>
@@ -3386,16 +3424,16 @@
                 <c:formatCode>0</c:formatCode>
                 <c:ptCount val="4"/>
                 <c:pt idx="0">
-                  <c:v>256</c:v>
+                  <c:v>256.0</c:v>
                 </c:pt>
                 <c:pt idx="1">
-                  <c:v>512</c:v>
+                  <c:v>512.0</c:v>
                 </c:pt>
                 <c:pt idx="2">
-                  <c:v>1024</c:v>
+                  <c:v>1024.0</c:v>
                 </c:pt>
                 <c:pt idx="3">
-                  <c:v>2048</c:v>
+                  <c:v>2048.0</c:v>
                 </c:pt>
               </c:numCache>
             </c:numRef>
@@ -3407,16 +3445,16 @@
                 <c:formatCode>General</c:formatCode>
                 <c:ptCount val="4"/>
                 <c:pt idx="0">
-                  <c:v>0.99992800000000004</c:v>
+                  <c:v>0.999928</c:v>
                 </c:pt>
                 <c:pt idx="1">
-                  <c:v>4.9998760000000004</c:v>
+                  <c:v>4.999876</c:v>
                 </c:pt>
                 <c:pt idx="2">
-                  <c:v>29.000043999999999</c:v>
+                  <c:v>29.000044</c:v>
                 </c:pt>
                 <c:pt idx="3">
-                  <c:v>203.99999600000001</c:v>
+                  <c:v>203.999996</c:v>
                 </c:pt>
               </c:numCache>
             </c:numRef>
@@ -3444,16 +3482,16 @@
                 <c:formatCode>0</c:formatCode>
                 <c:ptCount val="4"/>
                 <c:pt idx="0">
-                  <c:v>256</c:v>
+                  <c:v>256.0</c:v>
                 </c:pt>
                 <c:pt idx="1">
-                  <c:v>512</c:v>
+                  <c:v>512.0</c:v>
                 </c:pt>
                 <c:pt idx="2">
-                  <c:v>1024</c:v>
+                  <c:v>1024.0</c:v>
                 </c:pt>
                 <c:pt idx="3">
-                  <c:v>2048</c:v>
+                  <c:v>2048.0</c:v>
                 </c:pt>
               </c:numCache>
             </c:numRef>
@@ -3465,16 +3503,16 @@
                 <c:formatCode>General</c:formatCode>
                 <c:ptCount val="4"/>
                 <c:pt idx="0">
-                  <c:v>1.0001660000000001</c:v>
+                  <c:v>1.000166</c:v>
                 </c:pt>
                 <c:pt idx="1">
-                  <c:v>3.999949</c:v>
+                  <c:v>3.999948999999999</c:v>
                 </c:pt>
                 <c:pt idx="2">
-                  <c:v>14.999866000000001</c:v>
+                  <c:v>14.999866</c:v>
                 </c:pt>
                 <c:pt idx="3">
-                  <c:v>92.000007999999994</c:v>
+                  <c:v>92.00000799999998</c:v>
                 </c:pt>
               </c:numCache>
             </c:numRef>
@@ -3502,16 +3540,16 @@
                 <c:formatCode>0</c:formatCode>
                 <c:ptCount val="4"/>
                 <c:pt idx="0">
-                  <c:v>256</c:v>
+                  <c:v>256.0</c:v>
                 </c:pt>
                 <c:pt idx="1">
-                  <c:v>512</c:v>
+                  <c:v>512.0</c:v>
                 </c:pt>
                 <c:pt idx="2">
-                  <c:v>1024</c:v>
+                  <c:v>1024.0</c:v>
                 </c:pt>
                 <c:pt idx="3">
-                  <c:v>2048</c:v>
+                  <c:v>2048.0</c:v>
                 </c:pt>
               </c:numCache>
             </c:numRef>
@@ -3523,16 +3561,16 @@
                 <c:formatCode>General</c:formatCode>
                 <c:ptCount val="4"/>
                 <c:pt idx="0">
-                  <c:v>1.9998549999999999</c:v>
+                  <c:v>1.999855</c:v>
                 </c:pt>
                 <c:pt idx="1">
-                  <c:v>2.0000930000000001</c:v>
+                  <c:v>2.000093</c:v>
                 </c:pt>
                 <c:pt idx="2">
-                  <c:v>6.0000419999999997</c:v>
+                  <c:v>6.000042</c:v>
                 </c:pt>
                 <c:pt idx="3">
-                  <c:v>26.000022999999999</c:v>
+                  <c:v>26.000023</c:v>
                 </c:pt>
               </c:numCache>
             </c:numRef>
@@ -3549,11 +3587,11 @@
         </c:dLbls>
         <c:marker val="1"/>
         <c:smooth val="0"/>
-        <c:axId val="613926728"/>
-        <c:axId val="613929080"/>
+        <c:axId val="2110540520"/>
+        <c:axId val="2110710520"/>
       </c:lineChart>
       <c:catAx>
-        <c:axId val="613926728"/>
+        <c:axId val="2110540520"/>
         <c:scaling>
           <c:orientation val="minMax"/>
         </c:scaling>
@@ -3579,13 +3617,14 @@
               </a:p>
             </c:rich>
           </c:tx>
+          <c:layout/>
           <c:overlay val="0"/>
         </c:title>
         <c:numFmt formatCode="0" sourceLinked="1"/>
         <c:majorTickMark val="out"/>
         <c:minorTickMark val="none"/>
         <c:tickLblPos val="nextTo"/>
-        <c:crossAx val="613929080"/>
+        <c:crossAx val="2110710520"/>
         <c:crosses val="autoZero"/>
         <c:auto val="1"/>
         <c:lblAlgn val="ctr"/>
@@ -3593,7 +3632,7 @@
         <c:noMultiLvlLbl val="0"/>
       </c:catAx>
       <c:valAx>
-        <c:axId val="613929080"/>
+        <c:axId val="2110710520"/>
         <c:scaling>
           <c:orientation val="minMax"/>
         </c:scaling>
@@ -3616,6 +3655,7 @@
               </a:p>
             </c:rich>
           </c:tx>
+          <c:layout/>
           <c:overlay val="0"/>
         </c:title>
         <c:numFmt formatCode="0.00" sourceLinked="1"/>
@@ -3632,7 +3672,7 @@
             <a:endParaRPr lang="en-US"/>
           </a:p>
         </c:txPr>
-        <c:crossAx val="613926728"/>
+        <c:crossAx val="2110540520"/>
         <c:crosses val="autoZero"/>
         <c:crossBetween val="between"/>
       </c:valAx>
@@ -3643,10 +3683,10 @@
         <c:manualLayout>
           <c:xMode val="edge"/>
           <c:yMode val="edge"/>
-          <c:x val="0.21705321426016716"/>
-          <c:y val="0.25355412475686245"/>
-          <c:w val="0.41626964732856675"/>
-          <c:h val="0.23352224867240401"/>
+          <c:x val="0.217053214260167"/>
+          <c:y val="0.253554124756862"/>
+          <c:w val="0.416269647328567"/>
+          <c:h val="0.233522248672404"/>
         </c:manualLayout>
       </c:layout>
       <c:overlay val="0"/>
@@ -3707,6 +3747,7 @@
           </a:p>
         </c:rich>
       </c:tx>
+      <c:layout/>
       <c:overlay val="0"/>
     </c:title>
     <c:autoTitleDeleted val="0"/>
@@ -3716,10 +3757,10 @@
           <c:layoutTarget val="inner"/>
           <c:xMode val="edge"/>
           <c:yMode val="edge"/>
-          <c:x val="0.19521950545655478"/>
-          <c:y val="0.12969270057459034"/>
-          <c:w val="0.76547844751510186"/>
-          <c:h val="0.64065386713024508"/>
+          <c:x val="0.195219505456555"/>
+          <c:y val="0.12969270057459"/>
+          <c:w val="0.765478447515102"/>
+          <c:h val="0.640653867130245"/>
         </c:manualLayout>
       </c:layout>
       <c:barChart>
@@ -3768,10 +3809,10 @@
                   <c:v>10.6265</c:v>
                 </c:pt>
                 <c:pt idx="1">
-                  <c:v>10.654500000000001</c:v>
+                  <c:v>10.6545</c:v>
                 </c:pt>
                 <c:pt idx="2">
-                  <c:v>10.625999999999999</c:v>
+                  <c:v>10.626</c:v>
                 </c:pt>
               </c:numCache>
             </c:numRef>
@@ -3816,13 +3857,13 @@
                 <c:formatCode>General</c:formatCode>
                 <c:ptCount val="3"/>
                 <c:pt idx="0">
-                  <c:v>187.63499999999999</c:v>
+                  <c:v>187.635</c:v>
                 </c:pt>
                 <c:pt idx="1">
                   <c:v>75.72</c:v>
                 </c:pt>
                 <c:pt idx="2">
-                  <c:v>7.7389999999999999</c:v>
+                  <c:v>7.739</c:v>
                 </c:pt>
               </c:numCache>
             </c:numRef>
@@ -3867,13 +3908,13 @@
                 <c:formatCode>General</c:formatCode>
                 <c:ptCount val="3"/>
                 <c:pt idx="0">
-                  <c:v>6.0484999999999998</c:v>
+                  <c:v>6.0485</c:v>
                 </c:pt>
                 <c:pt idx="1">
-                  <c:v>6.0650000000000004</c:v>
+                  <c:v>6.064999999999999</c:v>
                 </c:pt>
                 <c:pt idx="2">
-                  <c:v>5.9580000000000002</c:v>
+                  <c:v>5.958</c:v>
                 </c:pt>
               </c:numCache>
             </c:numRef>
@@ -3889,11 +3930,11 @@
         </c:dLbls>
         <c:gapWidth val="150"/>
         <c:overlap val="100"/>
-        <c:axId val="613929864"/>
-        <c:axId val="613930256"/>
+        <c:axId val="2109935272"/>
+        <c:axId val="2110714328"/>
       </c:barChart>
       <c:catAx>
-        <c:axId val="613929864"/>
+        <c:axId val="2109935272"/>
         <c:scaling>
           <c:orientation val="minMax"/>
         </c:scaling>
@@ -3915,13 +3956,14 @@
               </a:p>
             </c:rich>
           </c:tx>
+          <c:layout/>
           <c:overlay val="0"/>
         </c:title>
         <c:numFmt formatCode="General" sourceLinked="0"/>
         <c:majorTickMark val="out"/>
         <c:minorTickMark val="none"/>
         <c:tickLblPos val="nextTo"/>
-        <c:crossAx val="613930256"/>
+        <c:crossAx val="2110714328"/>
         <c:crosses val="autoZero"/>
         <c:auto val="1"/>
         <c:lblAlgn val="ctr"/>
@@ -3929,7 +3971,7 @@
         <c:noMultiLvlLbl val="0"/>
       </c:catAx>
       <c:valAx>
-        <c:axId val="613930256"/>
+        <c:axId val="2110714328"/>
         <c:scaling>
           <c:orientation val="minMax"/>
         </c:scaling>
@@ -3961,8 +4003,8 @@
             <c:manualLayout>
               <c:xMode val="edge"/>
               <c:yMode val="edge"/>
-              <c:x val="2.9450413058454458E-2"/>
-              <c:y val="0.25484925179807066"/>
+              <c:x val="0.0294504130584545"/>
+              <c:y val="0.254849251798071"/>
             </c:manualLayout>
           </c:layout>
           <c:overlay val="0"/>
@@ -3971,7 +4013,7 @@
         <c:majorTickMark val="out"/>
         <c:minorTickMark val="none"/>
         <c:tickLblPos val="nextTo"/>
-        <c:crossAx val="613929864"/>
+        <c:crossAx val="2109935272"/>
         <c:crosses val="autoZero"/>
         <c:crossBetween val="between"/>
       </c:valAx>
@@ -3982,9 +4024,9 @@
         <c:manualLayout>
           <c:xMode val="edge"/>
           <c:yMode val="edge"/>
-          <c:x val="0.57973835485329428"/>
-          <c:y val="0.16341008972715601"/>
-          <c:w val="0.27906398445160796"/>
+          <c:x val="0.579738354853294"/>
+          <c:y val="0.163410089727156"/>
+          <c:w val="0.279063984451608"/>
           <c:h val="0.19620788317158"/>
         </c:manualLayout>
       </c:layout>
@@ -4889,7 +4931,7 @@
 </file>
 
 <file path=customXml/itemProps1.xml><?xml version="1.0" encoding="utf-8"?>
-<ds:datastoreItem xmlns:ds="http://schemas.openxmlformats.org/officeDocument/2006/customXml" ds:itemID="{6CFD5802-9B17-446F-9932-2331D2A96791}">
+<ds:datastoreItem xmlns:ds="http://schemas.openxmlformats.org/officeDocument/2006/customXml" ds:itemID="{608F52DA-1AED-A740-B485-FDA5C0AED706}">
   <ds:schemaRefs>
     <ds:schemaRef ds:uri="http://schemas.openxmlformats.org/officeDocument/2006/bibliography"/>
   </ds:schemaRefs>

</xml_diff>